<commit_message>
Create first version of record
</commit_message>
<xml_diff>
--- a/Пояснительная Записка Мой Сад.docx
+++ b/Пояснительная Записка Мой Сад.docx
@@ -20691,15 +20691,7 @@
                 <w:color w:val="000000"/>
                 <w:lang w:eastAsia="ru-RU"/>
               </w:rPr>
-              <w:t xml:space="preserve">Добавление записи </w:t>
-            </w:r>
-            <w:r>
-              <w:rPr>
-                <w:rFonts w:ascii="Times New Roman" w:eastAsia="Arial Unicode MS" w:hAnsi="Times New Roman" w:cs="Times New Roman"/>
-                <w:color w:val="000000"/>
-                <w:lang w:eastAsia="ru-RU"/>
-              </w:rPr>
-              <w:t>грядки</w:t>
+              <w:t>Добавление записи грядки</w:t>
             </w:r>
           </w:p>
         </w:tc>
@@ -20772,15 +20764,7 @@
                 <w:color w:val="000000"/>
                 <w:lang w:eastAsia="ru-RU"/>
               </w:rPr>
-              <w:t xml:space="preserve">Нажатие кнопки добавления </w:t>
-            </w:r>
-            <w:r>
-              <w:rPr>
-                <w:rFonts w:ascii="Times New Roman" w:eastAsia="Arial Unicode MS" w:hAnsi="Times New Roman" w:cs="Times New Roman"/>
-                <w:color w:val="000000"/>
-                <w:lang w:eastAsia="ru-RU"/>
-              </w:rPr>
-              <w:t>грядки</w:t>
+              <w:t>Нажатие кнопки добавления грядки</w:t>
             </w:r>
             <w:r>
               <w:rPr>
@@ -20840,7 +20824,7 @@
                 <w:color w:val="000000"/>
                 <w:lang w:eastAsia="ru-RU"/>
               </w:rPr>
-              <w:t xml:space="preserve"> </w:t>
+              <w:t xml:space="preserve"> грядки</w:t>
             </w:r>
             <w:r>
               <w:rPr>
@@ -20848,7 +20832,7 @@
                 <w:color w:val="000000"/>
                 <w:lang w:eastAsia="ru-RU"/>
               </w:rPr>
-              <w:t>грядки</w:t>
+              <w:t>,</w:t>
             </w:r>
             <w:r>
               <w:rPr>
@@ -20856,7 +20840,7 @@
                 <w:color w:val="000000"/>
                 <w:lang w:eastAsia="ru-RU"/>
               </w:rPr>
-              <w:t>,</w:t>
+              <w:t xml:space="preserve"> при условии корректности введённых данных,  </w:t>
             </w:r>
             <w:r>
               <w:rPr>
@@ -20864,31 +20848,7 @@
                 <w:color w:val="000000"/>
                 <w:lang w:eastAsia="ru-RU"/>
               </w:rPr>
-              <w:t xml:space="preserve"> </w:t>
-            </w:r>
-            <w:r>
-              <w:rPr>
-                <w:rFonts w:ascii="Times New Roman" w:eastAsia="Arial Unicode MS" w:hAnsi="Times New Roman" w:cs="Times New Roman"/>
-                <w:color w:val="000000"/>
-                <w:lang w:eastAsia="ru-RU"/>
-              </w:rPr>
-              <w:t xml:space="preserve">при условии корректности введённых данных,  </w:t>
-            </w:r>
-            <w:r>
-              <w:rPr>
-                <w:rFonts w:ascii="Times New Roman" w:eastAsia="Arial Unicode MS" w:hAnsi="Times New Roman" w:cs="Times New Roman"/>
-                <w:color w:val="000000"/>
-                <w:lang w:eastAsia="ru-RU"/>
-              </w:rPr>
-              <w:t xml:space="preserve"> изменение структуры данных </w:t>
-            </w:r>
-            <w:r>
-              <w:rPr>
-                <w:rFonts w:ascii="Times New Roman" w:eastAsia="Arial Unicode MS" w:hAnsi="Times New Roman" w:cs="Times New Roman"/>
-                <w:color w:val="000000"/>
-                <w:lang w:eastAsia="ru-RU"/>
-              </w:rPr>
-              <w:t>грядки</w:t>
+              <w:t xml:space="preserve"> изменение структуры данных грядки</w:t>
             </w:r>
           </w:p>
         </w:tc>
@@ -20966,15 +20926,7 @@
                 <w:color w:val="000000"/>
                 <w:lang w:eastAsia="ru-RU"/>
               </w:rPr>
-              <w:t>Удаление</w:t>
-            </w:r>
-            <w:r>
-              <w:rPr>
-                <w:rFonts w:ascii="Times New Roman" w:eastAsia="Arial Unicode MS" w:hAnsi="Times New Roman" w:cs="Times New Roman"/>
-                <w:color w:val="000000"/>
-                <w:lang w:eastAsia="ru-RU"/>
-              </w:rPr>
-              <w:t xml:space="preserve"> записи культуры</w:t>
+              <w:t>Удаление записи культуры</w:t>
             </w:r>
           </w:p>
         </w:tc>
@@ -21047,23 +20999,7 @@
                 <w:color w:val="000000"/>
                 <w:lang w:eastAsia="ru-RU"/>
               </w:rPr>
-              <w:t xml:space="preserve">Нажатие кнопки </w:t>
-            </w:r>
-            <w:r>
-              <w:rPr>
-                <w:rFonts w:ascii="Times New Roman" w:eastAsia="Arial Unicode MS" w:hAnsi="Times New Roman" w:cs="Times New Roman"/>
-                <w:color w:val="000000"/>
-                <w:lang w:eastAsia="ru-RU"/>
-              </w:rPr>
-              <w:t>удаления</w:t>
-            </w:r>
-            <w:r>
-              <w:rPr>
-                <w:rFonts w:ascii="Times New Roman" w:eastAsia="Arial Unicode MS" w:hAnsi="Times New Roman" w:cs="Times New Roman"/>
-                <w:color w:val="000000"/>
-                <w:lang w:eastAsia="ru-RU"/>
-              </w:rPr>
-              <w:t xml:space="preserve"> культуры</w:t>
+              <w:t>Нажатие кнопки удаления культуры</w:t>
             </w:r>
           </w:p>
         </w:tc>
@@ -21099,23 +21035,7 @@
                 <w:color w:val="000000"/>
                 <w:lang w:eastAsia="ru-RU"/>
               </w:rPr>
-              <w:t xml:space="preserve">Открытие формы </w:t>
-            </w:r>
-            <w:r>
-              <w:rPr>
-                <w:rFonts w:ascii="Times New Roman" w:eastAsia="Arial Unicode MS" w:hAnsi="Times New Roman" w:cs="Times New Roman"/>
-                <w:color w:val="000000"/>
-                <w:lang w:eastAsia="ru-RU"/>
-              </w:rPr>
-              <w:t>удаления</w:t>
-            </w:r>
-            <w:r>
-              <w:rPr>
-                <w:rFonts w:ascii="Times New Roman" w:eastAsia="Arial Unicode MS" w:hAnsi="Times New Roman" w:cs="Times New Roman"/>
-                <w:color w:val="000000"/>
-                <w:lang w:eastAsia="ru-RU"/>
-              </w:rPr>
-              <w:t xml:space="preserve"> культуры, изменение структуры данных культур</w:t>
+              <w:t>Открытие формы удаления культуры, изменение структуры данных культур</w:t>
             </w:r>
           </w:p>
         </w:tc>
@@ -21194,15 +21114,7 @@
                 <w:color w:val="000000"/>
                 <w:lang w:eastAsia="ru-RU"/>
               </w:rPr>
-              <w:t>Удаление</w:t>
-            </w:r>
-            <w:r>
-              <w:rPr>
-                <w:rFonts w:ascii="Times New Roman" w:eastAsia="Arial Unicode MS" w:hAnsi="Times New Roman" w:cs="Times New Roman"/>
-                <w:color w:val="000000"/>
-                <w:lang w:eastAsia="ru-RU"/>
-              </w:rPr>
-              <w:t xml:space="preserve"> записи грядки</w:t>
+              <w:t>Удаление записи грядки</w:t>
             </w:r>
           </w:p>
         </w:tc>
@@ -21275,23 +21187,7 @@
                 <w:color w:val="000000"/>
                 <w:lang w:eastAsia="ru-RU"/>
               </w:rPr>
-              <w:t xml:space="preserve">Нажатие кнопки </w:t>
-            </w:r>
-            <w:r>
-              <w:rPr>
-                <w:rFonts w:ascii="Times New Roman" w:eastAsia="Arial Unicode MS" w:hAnsi="Times New Roman" w:cs="Times New Roman"/>
-                <w:color w:val="000000"/>
-                <w:lang w:eastAsia="ru-RU"/>
-              </w:rPr>
-              <w:t>удаления</w:t>
-            </w:r>
-            <w:r>
-              <w:rPr>
-                <w:rFonts w:ascii="Times New Roman" w:eastAsia="Arial Unicode MS" w:hAnsi="Times New Roman" w:cs="Times New Roman"/>
-                <w:color w:val="000000"/>
-                <w:lang w:eastAsia="ru-RU"/>
-              </w:rPr>
-              <w:t xml:space="preserve"> грядки</w:t>
+              <w:t>Нажатие кнопки удаления грядки</w:t>
             </w:r>
           </w:p>
         </w:tc>
@@ -21593,15 +21489,7 @@
                 <w:color w:val="000000"/>
                 <w:lang w:eastAsia="ru-RU"/>
               </w:rPr>
-              <w:t>Выделение элемент</w:t>
-            </w:r>
-            <w:r>
-              <w:rPr>
-                <w:rFonts w:ascii="Times New Roman" w:eastAsia="Arial Unicode MS" w:hAnsi="Times New Roman" w:cs="Times New Roman"/>
-                <w:color w:val="000000"/>
-                <w:lang w:eastAsia="ru-RU"/>
-              </w:rPr>
-              <w:t>ов сада</w:t>
+              <w:t>Выделение элементов сада</w:t>
             </w:r>
           </w:p>
         </w:tc>
@@ -21674,15 +21562,7 @@
                 <w:color w:val="000000"/>
                 <w:lang w:eastAsia="ru-RU"/>
               </w:rPr>
-              <w:t>Движение курсора по области рисования</w:t>
-            </w:r>
-            <w:r>
-              <w:rPr>
-                <w:rFonts w:ascii="Times New Roman" w:eastAsia="Arial Unicode MS" w:hAnsi="Times New Roman" w:cs="Times New Roman"/>
-                <w:color w:val="000000"/>
-                <w:lang w:eastAsia="ru-RU"/>
-              </w:rPr>
-              <w:t xml:space="preserve"> с зажатой ЛКМ</w:t>
+              <w:t>Движение курсора по области рисования с зажатой ЛКМ</w:t>
             </w:r>
           </w:p>
         </w:tc>
@@ -21709,7 +21589,7 @@
               <w:rPr>
                 <w:rFonts w:ascii="Times New Roman" w:eastAsia="Arial Unicode MS" w:hAnsi="Times New Roman" w:cs="Times New Roman"/>
                 <w:color w:val="000000"/>
-                <w:lang w:val="en-US" w:eastAsia="ru-RU"/>
+                <w:lang w:eastAsia="ru-RU"/>
               </w:rPr>
             </w:pPr>
             <w:r>
@@ -22181,23 +22061,7 @@
                 <w:color w:val="000000"/>
                 <w:lang w:eastAsia="ru-RU"/>
               </w:rPr>
-              <w:t>Редактирование элементов сада (</w:t>
-            </w:r>
-            <w:r>
-              <w:rPr>
-                <w:rFonts w:ascii="Times New Roman" w:eastAsia="Arial Unicode MS" w:hAnsi="Times New Roman" w:cs="Times New Roman"/>
-                <w:color w:val="000000"/>
-                <w:lang w:eastAsia="ru-RU"/>
-              </w:rPr>
-              <w:t>культур</w:t>
-            </w:r>
-            <w:r>
-              <w:rPr>
-                <w:rFonts w:ascii="Times New Roman" w:eastAsia="Arial Unicode MS" w:hAnsi="Times New Roman" w:cs="Times New Roman"/>
-                <w:color w:val="000000"/>
-                <w:lang w:eastAsia="ru-RU"/>
-              </w:rPr>
-              <w:t>)</w:t>
+              <w:t>Редактирование элементов сада (культур)</w:t>
             </w:r>
           </w:p>
         </w:tc>
@@ -22270,15 +22134,7 @@
                 <w:color w:val="000000"/>
                 <w:lang w:eastAsia="ru-RU"/>
               </w:rPr>
-              <w:t xml:space="preserve">Изменение </w:t>
-            </w:r>
-            <w:r>
-              <w:rPr>
-                <w:rFonts w:ascii="Times New Roman" w:eastAsia="Arial Unicode MS" w:hAnsi="Times New Roman" w:cs="Times New Roman"/>
-                <w:color w:val="000000"/>
-                <w:lang w:eastAsia="ru-RU"/>
-              </w:rPr>
-              <w:t>культуры</w:t>
+              <w:t>Изменение культуры</w:t>
             </w:r>
           </w:p>
         </w:tc>
@@ -22314,15 +22170,7 @@
                 <w:color w:val="000000"/>
                 <w:lang w:eastAsia="ru-RU"/>
               </w:rPr>
-              <w:t>Культура изменяется</w:t>
-            </w:r>
-            <w:r>
-              <w:rPr>
-                <w:rFonts w:ascii="Times New Roman" w:eastAsia="Arial Unicode MS" w:hAnsi="Times New Roman" w:cs="Times New Roman"/>
-                <w:color w:val="000000"/>
-                <w:lang w:eastAsia="ru-RU"/>
-              </w:rPr>
-              <w:t xml:space="preserve"> для всех выделенных элементов сада </w:t>
+              <w:t xml:space="preserve">Культура изменяется для всех выделенных элементов сада </w:t>
             </w:r>
           </w:p>
         </w:tc>
@@ -22874,23 +22722,7 @@
                 <w:color w:val="000000"/>
                 <w:lang w:eastAsia="ru-RU"/>
               </w:rPr>
-              <w:t xml:space="preserve">Нажатие определённой </w:t>
-            </w:r>
-            <w:r>
-              <w:rPr>
-                <w:rFonts w:ascii="Times New Roman" w:eastAsia="Arial Unicode MS" w:hAnsi="Times New Roman" w:cs="Times New Roman"/>
-                <w:color w:val="000000"/>
-                <w:lang w:eastAsia="ru-RU"/>
-              </w:rPr>
-              <w:t>культуры</w:t>
-            </w:r>
-            <w:r>
-              <w:rPr>
-                <w:rFonts w:ascii="Times New Roman" w:eastAsia="Arial Unicode MS" w:hAnsi="Times New Roman" w:cs="Times New Roman"/>
-                <w:color w:val="000000"/>
-                <w:lang w:eastAsia="ru-RU"/>
-              </w:rPr>
-              <w:t xml:space="preserve"> в списке</w:t>
+              <w:t>Нажатие определённой культуры в списке</w:t>
             </w:r>
           </w:p>
         </w:tc>
@@ -23223,16 +23055,7 @@
                 <w:u w:color="000000"/>
                 <w:lang w:eastAsia="ru-RU"/>
               </w:rPr>
-              <w:t>1</w:t>
-            </w:r>
-            <w:r>
-              <w:rPr>
-                <w:rFonts w:ascii="Times New Roman" w:eastAsia="Arial Unicode MS" w:hAnsi="Times New Roman" w:cs="Times New Roman"/>
-                <w:color w:val="000000"/>
-                <w:u w:color="000000"/>
-                <w:lang w:eastAsia="ru-RU"/>
-              </w:rPr>
-              <w:t>6</w:t>
+              <w:t>16</w:t>
             </w:r>
           </w:p>
         </w:tc>
@@ -23609,16 +23432,7 @@
                 <w:u w:color="000000"/>
                 <w:lang w:eastAsia="ru-RU"/>
               </w:rPr>
-              <w:t xml:space="preserve">Загрузка данных после их </w:t>
-            </w:r>
-            <w:r>
-              <w:rPr>
-                <w:rFonts w:ascii="Times New Roman" w:eastAsia="Arial Unicode MS" w:hAnsi="Times New Roman" w:cs="Times New Roman"/>
-                <w:color w:val="000000"/>
-                <w:u w:color="000000"/>
-                <w:lang w:eastAsia="ru-RU"/>
-              </w:rPr>
-              <w:t>сохранения</w:t>
+              <w:t>Загрузка данных после их сохранения</w:t>
             </w:r>
           </w:p>
         </w:tc>
@@ -23735,23 +23549,7 @@
                 <w:color w:val="000000"/>
                 <w:lang w:eastAsia="ru-RU"/>
               </w:rPr>
-              <w:t>Отображения сада в с</w:t>
-            </w:r>
-            <w:r>
-              <w:rPr>
-                <w:rFonts w:ascii="Times New Roman" w:eastAsia="Arial Unicode MS" w:hAnsi="Times New Roman" w:cs="Times New Roman"/>
-                <w:color w:val="000000"/>
-                <w:lang w:eastAsia="ru-RU"/>
-              </w:rPr>
-              <w:t>оответствии</w:t>
-            </w:r>
-            <w:r>
-              <w:rPr>
-                <w:rFonts w:ascii="Times New Roman" w:eastAsia="Arial Unicode MS" w:hAnsi="Times New Roman" w:cs="Times New Roman"/>
-                <w:color w:val="000000"/>
-                <w:lang w:eastAsia="ru-RU"/>
-              </w:rPr>
-              <w:t xml:space="preserve"> с последним сохранением</w:t>
+              <w:t>Отображения сада в соответствии с последним сохранением</w:t>
             </w:r>
           </w:p>
         </w:tc>
@@ -23890,28 +23688,7 @@
           <w:sz w:val="22"/>
           <w:szCs w:val="22"/>
         </w:rPr>
-        <w:t xml:space="preserve">аимодействия пользователя происходят </w:t>
-      </w:r>
-      <w:r>
-        <w:rPr>
-          <w:sz w:val="22"/>
-          <w:szCs w:val="22"/>
-        </w:rPr>
-        <w:t>соответству</w:t>
-      </w:r>
-      <w:r>
-        <w:rPr>
-          <w:sz w:val="22"/>
-          <w:szCs w:val="22"/>
-        </w:rPr>
-        <w:t>я</w:t>
-      </w:r>
-      <w:r>
-        <w:rPr>
-          <w:sz w:val="22"/>
-          <w:szCs w:val="22"/>
-        </w:rPr>
-        <w:t xml:space="preserve"> ожиданию.</w:t>
+        <w:t>аимодействия пользователя происходят соответствуя ожиданию.</w:t>
       </w:r>
       <w:r>
         <w:rPr>
@@ -24091,35 +23868,7 @@
           <w:sz w:val="22"/>
           <w:szCs w:val="22"/>
         </w:rPr>
-        <w:t xml:space="preserve">-файл программы </w:t>
-      </w:r>
-      <w:r>
-        <w:rPr>
-          <w:sz w:val="22"/>
-          <w:szCs w:val="22"/>
-        </w:rPr>
-        <w:t>в одной папке</w:t>
-      </w:r>
-      <w:r>
-        <w:rPr>
-          <w:sz w:val="22"/>
-          <w:szCs w:val="22"/>
-        </w:rPr>
-        <w:t xml:space="preserve"> с</w:t>
-      </w:r>
-      <w:r>
-        <w:rPr>
-          <w:sz w:val="22"/>
-          <w:szCs w:val="22"/>
-        </w:rPr>
-        <w:t xml:space="preserve"> </w:t>
-      </w:r>
-      <w:r>
-        <w:rPr>
-          <w:sz w:val="22"/>
-          <w:szCs w:val="22"/>
-        </w:rPr>
-        <w:t>типизированными файлами данных расширения *.</w:t>
+        <w:t>-файл программы в одной папке с типизированными файлами данных расширения *.</w:t>
       </w:r>
       <w:r>
         <w:rPr>
@@ -24149,6 +23898,7 @@
       </w:pPr>
       <w:r>
         <w:rPr>
+          <w:noProof/>
           <w:sz w:val="22"/>
           <w:szCs w:val="22"/>
         </w:rPr>
@@ -24204,28 +23954,7 @@
           <w:sz w:val="22"/>
           <w:szCs w:val="22"/>
         </w:rPr>
-        <w:t xml:space="preserve">Рис. 6.1 – </w:t>
-      </w:r>
-      <w:r>
-        <w:rPr>
-          <w:sz w:val="22"/>
-          <w:szCs w:val="22"/>
-        </w:rPr>
-        <w:t>Пример р</w:t>
-      </w:r>
-      <w:r>
-        <w:rPr>
-          <w:sz w:val="22"/>
-          <w:szCs w:val="22"/>
-        </w:rPr>
-        <w:t>асположени</w:t>
-      </w:r>
-      <w:r>
-        <w:rPr>
-          <w:sz w:val="22"/>
-          <w:szCs w:val="22"/>
-        </w:rPr>
-        <w:t>я не</w:t>
+        <w:t>Рис. 6.1 – Пример расположения не</w:t>
       </w:r>
       <w:r>
         <w:rPr>
@@ -24239,14 +23968,7 @@
           <w:sz w:val="22"/>
           <w:szCs w:val="22"/>
         </w:rPr>
-        <w:t>оторых</w:t>
-      </w:r>
-      <w:r>
-        <w:rPr>
-          <w:sz w:val="22"/>
-          <w:szCs w:val="22"/>
-        </w:rPr>
-        <w:t xml:space="preserve"> необходимых для работы файлов.</w:t>
+        <w:t>оторых необходимых для работы файлов.</w:t>
       </w:r>
     </w:p>
     <w:p>
@@ -24293,6 +24015,7 @@
       </w:pPr>
       <w:r>
         <w:rPr>
+          <w:noProof/>
           <w:sz w:val="28"/>
           <w:szCs w:val="28"/>
         </w:rPr>
@@ -24349,21 +24072,7 @@
           <w:sz w:val="22"/>
           <w:szCs w:val="22"/>
         </w:rPr>
-        <w:t>Рис. 6.</w:t>
-      </w:r>
-      <w:r>
-        <w:rPr>
-          <w:sz w:val="22"/>
-          <w:szCs w:val="22"/>
-        </w:rPr>
-        <w:t>2</w:t>
-      </w:r>
-      <w:r>
-        <w:rPr>
-          <w:sz w:val="22"/>
-          <w:szCs w:val="22"/>
-        </w:rPr>
-        <w:t xml:space="preserve"> – Основное меню программы.</w:t>
+        <w:t>Рис. 6.2 – Основное меню программы.</w:t>
       </w:r>
     </w:p>
     <w:p>
@@ -24414,6 +24123,7 @@
       </w:pPr>
       <w:r>
         <w:rPr>
+          <w:noProof/>
           <w:sz w:val="22"/>
           <w:szCs w:val="22"/>
         </w:rPr>
@@ -24604,6 +24314,9 @@
         <w:t xml:space="preserve"> </w:t>
       </w:r>
       <w:r>
+        <w:rPr>
+          <w:noProof/>
+        </w:rPr>
         <w:drawing>
           <wp:inline distT="0" distB="0" distL="0" distR="0" wp14:anchorId="17DEC760" wp14:editId="245FAC30">
             <wp:extent cx="4364675" cy="2486487"/>
@@ -24685,14 +24398,7 @@
           <w:sz w:val="22"/>
           <w:szCs w:val="22"/>
         </w:rPr>
-        <w:t xml:space="preserve"> </w:t>
-      </w:r>
-      <w:r>
-        <w:rPr>
-          <w:sz w:val="22"/>
-          <w:szCs w:val="22"/>
-        </w:rPr>
-        <w:t>Окно редактирования грядок</w:t>
+        <w:t xml:space="preserve"> Окно редактирования грядок</w:t>
       </w:r>
       <w:r>
         <w:rPr>
@@ -24782,6 +24488,7 @@
       </w:r>
       <w:r>
         <w:rPr>
+          <w:noProof/>
           <w:sz w:val="22"/>
           <w:szCs w:val="22"/>
         </w:rPr>
@@ -25179,10 +24886,7 @@
         <w:t xml:space="preserve"> –</w:t>
       </w:r>
       <w:r>
-        <w:t xml:space="preserve"> </w:t>
-      </w:r>
-      <w:r>
-        <w:t>Информирование о некорректности введённых данных</w:t>
+        <w:t xml:space="preserve"> Информирование о некорректности введённых данных</w:t>
       </w:r>
     </w:p>
     <w:p>
@@ -25309,10 +25013,7 @@
         <w:t xml:space="preserve"> –</w:t>
       </w:r>
       <w:r>
-        <w:t xml:space="preserve"> Информирование </w:t>
-      </w:r>
-      <w:r>
-        <w:t>о сохранении данных</w:t>
+        <w:t xml:space="preserve"> Информирование о сохранении данных</w:t>
       </w:r>
     </w:p>
     <w:p>
@@ -25549,19 +25250,7 @@
         <w:t>10</w:t>
       </w:r>
       <w:r>
-        <w:t xml:space="preserve"> –</w:t>
-      </w:r>
-      <w:r>
-        <w:t xml:space="preserve"> С</w:t>
-      </w:r>
-      <w:r>
-        <w:t>правка</w:t>
-      </w:r>
-      <w:r>
-        <w:t xml:space="preserve"> о программном средстве</w:t>
-      </w:r>
-      <w:r>
-        <w:t>.</w:t>
+        <w:t xml:space="preserve"> – Справка о программном средстве.</w:t>
       </w:r>
     </w:p>
     <w:p>
@@ -25908,16 +25597,7 @@
           <w:lang w:eastAsia="ru-RU"/>
         </w:rPr>
         <w:lastRenderedPageBreak/>
-        <w:t xml:space="preserve">Просмотр конкретной </w:t>
-      </w:r>
-      <w:r>
-        <w:rPr>
-          <w:rFonts w:ascii="Times New Roman" w:eastAsia="Times New Roman" w:hAnsi="Times New Roman" w:cs="Times New Roman"/>
-          <w:sz w:val="24"/>
-          <w:szCs w:val="24"/>
-          <w:lang w:eastAsia="ru-RU"/>
-        </w:rPr>
-        <w:t>культуры</w:t>
+        <w:t>Просмотр конкретной культуры</w:t>
       </w:r>
     </w:p>
     <w:p>
@@ -25997,10 +25677,7 @@
         <w:t>Рис. 6.9 –</w:t>
       </w:r>
       <w:r>
-        <w:t xml:space="preserve"> Отображение выбранной </w:t>
-      </w:r>
-      <w:r>
-        <w:t>культуры</w:t>
+        <w:t xml:space="preserve"> Отображение выбранной культуры</w:t>
       </w:r>
       <w:r>
         <w:t>.</w:t>
@@ -26034,6 +25711,9 @@
         <w:jc w:val="center"/>
       </w:pPr>
       <w:r>
+        <w:rPr>
+          <w:noProof/>
+        </w:rPr>
         <w:drawing>
           <wp:inline distT="0" distB="0" distL="0" distR="0" wp14:anchorId="4EE46313" wp14:editId="2AB9BC7A">
             <wp:extent cx="2705478" cy="1028844"/>
@@ -26076,17 +25756,11 @@
         <w:pStyle w:val="ac"/>
         <w:spacing w:before="100" w:beforeAutospacing="1" w:after="100" w:afterAutospacing="1" w:line="240" w:lineRule="auto"/>
         <w:ind w:left="2059" w:firstLine="65"/>
-        <w:rPr>
-          <w:lang w:val="en-US"/>
-        </w:rPr>
       </w:pPr>
       <w:r>
         <w:t xml:space="preserve">             </w:t>
       </w:r>
       <w:r>
-        <w:rPr>
-          <w:lang w:val="en-US"/>
-        </w:rPr>
         <w:t xml:space="preserve">    </w:t>
       </w:r>
       <w:r>
@@ -26102,10 +25776,7 @@
         <w:t xml:space="preserve"> –</w:t>
       </w:r>
       <w:r>
-        <w:t xml:space="preserve"> </w:t>
-      </w:r>
-      <w:r>
-        <w:t>Закрытие программы.</w:t>
+        <w:t xml:space="preserve"> Закрытие программы.</w:t>
       </w:r>
     </w:p>
     <w:p>
@@ -26170,8 +25841,2336 @@
         </w:rPr>
       </w:pPr>
     </w:p>
+    <w:p>
+      <w:pPr>
+        <w:pStyle w:val="ac"/>
+        <w:spacing w:before="100" w:beforeAutospacing="1" w:after="100" w:afterAutospacing="1" w:line="240" w:lineRule="auto"/>
+        <w:ind w:left="360"/>
+        <w:rPr>
+          <w:rFonts w:ascii="Times New Roman" w:eastAsia="Times New Roman" w:hAnsi="Times New Roman" w:cs="Times New Roman"/>
+          <w:sz w:val="24"/>
+          <w:szCs w:val="24"/>
+          <w:lang w:eastAsia="ru-RU"/>
+        </w:rPr>
+      </w:pPr>
+    </w:p>
+    <w:p>
+      <w:pPr>
+        <w:pStyle w:val="ac"/>
+        <w:spacing w:before="100" w:beforeAutospacing="1" w:after="100" w:afterAutospacing="1" w:line="240" w:lineRule="auto"/>
+        <w:ind w:left="360"/>
+        <w:rPr>
+          <w:rFonts w:ascii="Times New Roman" w:eastAsia="Times New Roman" w:hAnsi="Times New Roman" w:cs="Times New Roman"/>
+          <w:sz w:val="24"/>
+          <w:szCs w:val="24"/>
+          <w:lang w:eastAsia="ru-RU"/>
+        </w:rPr>
+      </w:pPr>
+    </w:p>
+    <w:p>
+      <w:pPr>
+        <w:pStyle w:val="ac"/>
+        <w:spacing w:before="100" w:beforeAutospacing="1" w:after="100" w:afterAutospacing="1" w:line="240" w:lineRule="auto"/>
+        <w:ind w:left="360"/>
+        <w:rPr>
+          <w:rFonts w:ascii="Times New Roman" w:eastAsia="Times New Roman" w:hAnsi="Times New Roman" w:cs="Times New Roman"/>
+          <w:sz w:val="24"/>
+          <w:szCs w:val="24"/>
+          <w:lang w:eastAsia="ru-RU"/>
+        </w:rPr>
+      </w:pPr>
+    </w:p>
+    <w:p>
+      <w:pPr>
+        <w:pStyle w:val="ac"/>
+        <w:spacing w:before="100" w:beforeAutospacing="1" w:after="100" w:afterAutospacing="1" w:line="240" w:lineRule="auto"/>
+        <w:ind w:left="360"/>
+        <w:rPr>
+          <w:rFonts w:ascii="Times New Roman" w:eastAsia="Times New Roman" w:hAnsi="Times New Roman" w:cs="Times New Roman"/>
+          <w:sz w:val="24"/>
+          <w:szCs w:val="24"/>
+          <w:lang w:eastAsia="ru-RU"/>
+        </w:rPr>
+      </w:pPr>
+    </w:p>
+    <w:p>
+      <w:pPr>
+        <w:pStyle w:val="ac"/>
+        <w:spacing w:before="100" w:beforeAutospacing="1" w:after="100" w:afterAutospacing="1" w:line="240" w:lineRule="auto"/>
+        <w:ind w:left="360"/>
+        <w:rPr>
+          <w:rFonts w:ascii="Times New Roman" w:eastAsia="Times New Roman" w:hAnsi="Times New Roman" w:cs="Times New Roman"/>
+          <w:sz w:val="24"/>
+          <w:szCs w:val="24"/>
+          <w:lang w:eastAsia="ru-RU"/>
+        </w:rPr>
+      </w:pPr>
+    </w:p>
+    <w:p>
+      <w:pPr>
+        <w:pStyle w:val="ac"/>
+        <w:spacing w:before="100" w:beforeAutospacing="1" w:after="100" w:afterAutospacing="1" w:line="240" w:lineRule="auto"/>
+        <w:ind w:left="360"/>
+        <w:rPr>
+          <w:rFonts w:ascii="Times New Roman" w:eastAsia="Times New Roman" w:hAnsi="Times New Roman" w:cs="Times New Roman"/>
+          <w:sz w:val="24"/>
+          <w:szCs w:val="24"/>
+          <w:lang w:eastAsia="ru-RU"/>
+        </w:rPr>
+      </w:pPr>
+    </w:p>
+    <w:p>
+      <w:pPr>
+        <w:pStyle w:val="ac"/>
+        <w:spacing w:before="100" w:beforeAutospacing="1" w:after="100" w:afterAutospacing="1" w:line="240" w:lineRule="auto"/>
+        <w:ind w:left="360"/>
+        <w:rPr>
+          <w:rFonts w:ascii="Times New Roman" w:eastAsia="Times New Roman" w:hAnsi="Times New Roman" w:cs="Times New Roman"/>
+          <w:sz w:val="24"/>
+          <w:szCs w:val="24"/>
+          <w:lang w:eastAsia="ru-RU"/>
+        </w:rPr>
+      </w:pPr>
+    </w:p>
+    <w:p>
+      <w:pPr>
+        <w:pStyle w:val="ac"/>
+        <w:spacing w:before="100" w:beforeAutospacing="1" w:after="100" w:afterAutospacing="1" w:line="240" w:lineRule="auto"/>
+        <w:ind w:left="360"/>
+        <w:rPr>
+          <w:rFonts w:ascii="Times New Roman" w:eastAsia="Times New Roman" w:hAnsi="Times New Roman" w:cs="Times New Roman"/>
+          <w:sz w:val="24"/>
+          <w:szCs w:val="24"/>
+          <w:lang w:eastAsia="ru-RU"/>
+        </w:rPr>
+      </w:pPr>
+    </w:p>
+    <w:p>
+      <w:pPr>
+        <w:pStyle w:val="ac"/>
+        <w:spacing w:before="100" w:beforeAutospacing="1" w:after="100" w:afterAutospacing="1" w:line="240" w:lineRule="auto"/>
+        <w:ind w:left="360"/>
+        <w:rPr>
+          <w:rFonts w:ascii="Times New Roman" w:eastAsia="Times New Roman" w:hAnsi="Times New Roman" w:cs="Times New Roman"/>
+          <w:sz w:val="24"/>
+          <w:szCs w:val="24"/>
+          <w:lang w:eastAsia="ru-RU"/>
+        </w:rPr>
+      </w:pPr>
+    </w:p>
+    <w:p>
+      <w:pPr>
+        <w:pStyle w:val="ac"/>
+        <w:spacing w:before="100" w:beforeAutospacing="1" w:after="100" w:afterAutospacing="1" w:line="240" w:lineRule="auto"/>
+        <w:ind w:left="360"/>
+        <w:rPr>
+          <w:rFonts w:ascii="Times New Roman" w:eastAsia="Times New Roman" w:hAnsi="Times New Roman" w:cs="Times New Roman"/>
+          <w:sz w:val="24"/>
+          <w:szCs w:val="24"/>
+          <w:lang w:eastAsia="ru-RU"/>
+        </w:rPr>
+      </w:pPr>
+    </w:p>
+    <w:p>
+      <w:pPr>
+        <w:pStyle w:val="ac"/>
+        <w:spacing w:before="100" w:beforeAutospacing="1" w:after="100" w:afterAutospacing="1" w:line="240" w:lineRule="auto"/>
+        <w:ind w:left="360"/>
+        <w:rPr>
+          <w:rFonts w:ascii="Times New Roman" w:eastAsia="Times New Roman" w:hAnsi="Times New Roman" w:cs="Times New Roman"/>
+          <w:sz w:val="24"/>
+          <w:szCs w:val="24"/>
+          <w:lang w:eastAsia="ru-RU"/>
+        </w:rPr>
+      </w:pPr>
+    </w:p>
+    <w:p>
+      <w:pPr>
+        <w:pStyle w:val="ac"/>
+        <w:spacing w:before="100" w:beforeAutospacing="1" w:after="100" w:afterAutospacing="1" w:line="240" w:lineRule="auto"/>
+        <w:ind w:left="360"/>
+        <w:rPr>
+          <w:rFonts w:ascii="Times New Roman" w:eastAsia="Times New Roman" w:hAnsi="Times New Roman" w:cs="Times New Roman"/>
+          <w:sz w:val="24"/>
+          <w:szCs w:val="24"/>
+          <w:lang w:eastAsia="ru-RU"/>
+        </w:rPr>
+      </w:pPr>
+    </w:p>
+    <w:p>
+      <w:pPr>
+        <w:pStyle w:val="ac"/>
+        <w:spacing w:before="100" w:beforeAutospacing="1" w:after="100" w:afterAutospacing="1" w:line="240" w:lineRule="auto"/>
+        <w:ind w:left="360"/>
+        <w:rPr>
+          <w:rFonts w:ascii="Times New Roman" w:eastAsia="Times New Roman" w:hAnsi="Times New Roman" w:cs="Times New Roman"/>
+          <w:sz w:val="24"/>
+          <w:szCs w:val="24"/>
+          <w:lang w:eastAsia="ru-RU"/>
+        </w:rPr>
+      </w:pPr>
+    </w:p>
+    <w:p>
+      <w:pPr>
+        <w:pStyle w:val="ac"/>
+        <w:spacing w:before="100" w:beforeAutospacing="1" w:after="100" w:afterAutospacing="1" w:line="240" w:lineRule="auto"/>
+        <w:ind w:left="360"/>
+        <w:rPr>
+          <w:rFonts w:ascii="Times New Roman" w:eastAsia="Times New Roman" w:hAnsi="Times New Roman" w:cs="Times New Roman"/>
+          <w:sz w:val="24"/>
+          <w:szCs w:val="24"/>
+          <w:lang w:eastAsia="ru-RU"/>
+        </w:rPr>
+      </w:pPr>
+    </w:p>
+    <w:p>
+      <w:pPr>
+        <w:pStyle w:val="ac"/>
+        <w:spacing w:before="100" w:beforeAutospacing="1" w:after="100" w:afterAutospacing="1" w:line="240" w:lineRule="auto"/>
+        <w:ind w:left="360"/>
+        <w:rPr>
+          <w:rFonts w:ascii="Times New Roman" w:eastAsia="Times New Roman" w:hAnsi="Times New Roman" w:cs="Times New Roman"/>
+          <w:sz w:val="24"/>
+          <w:szCs w:val="24"/>
+          <w:lang w:eastAsia="ru-RU"/>
+        </w:rPr>
+      </w:pPr>
+    </w:p>
+    <w:p>
+      <w:pPr>
+        <w:pStyle w:val="ac"/>
+        <w:spacing w:before="100" w:beforeAutospacing="1" w:after="100" w:afterAutospacing="1" w:line="240" w:lineRule="auto"/>
+        <w:ind w:left="360"/>
+        <w:rPr>
+          <w:rFonts w:ascii="Times New Roman" w:eastAsia="Times New Roman" w:hAnsi="Times New Roman" w:cs="Times New Roman"/>
+          <w:sz w:val="24"/>
+          <w:szCs w:val="24"/>
+          <w:lang w:eastAsia="ru-RU"/>
+        </w:rPr>
+      </w:pPr>
+    </w:p>
+    <w:p>
+      <w:pPr>
+        <w:pStyle w:val="ac"/>
+        <w:spacing w:before="100" w:beforeAutospacing="1" w:after="100" w:afterAutospacing="1" w:line="240" w:lineRule="auto"/>
+        <w:ind w:left="360"/>
+        <w:rPr>
+          <w:rFonts w:ascii="Times New Roman" w:eastAsia="Times New Roman" w:hAnsi="Times New Roman" w:cs="Times New Roman"/>
+          <w:sz w:val="24"/>
+          <w:szCs w:val="24"/>
+          <w:lang w:eastAsia="ru-RU"/>
+        </w:rPr>
+      </w:pPr>
+    </w:p>
+    <w:p>
+      <w:pPr>
+        <w:pStyle w:val="a9"/>
+        <w:spacing w:after="0"/>
+        <w:jc w:val="center"/>
+      </w:pPr>
+      <w:r>
+        <w:rPr>
+          <w:b/>
+          <w:bCs/>
+          <w:sz w:val="32"/>
+          <w:szCs w:val="32"/>
+        </w:rPr>
+        <w:lastRenderedPageBreak/>
+        <w:t>ЗАКЛЮЧЕНИЕ</w:t>
+      </w:r>
+      <w:r>
+        <w:t xml:space="preserve"> </w:t>
+      </w:r>
+    </w:p>
+    <w:p>
+      <w:pPr>
+        <w:pStyle w:val="a9"/>
+        <w:spacing w:after="0"/>
+        <w:jc w:val="left"/>
+        <w:rPr>
+          <w:sz w:val="22"/>
+          <w:szCs w:val="22"/>
+        </w:rPr>
+      </w:pPr>
+      <w:r>
+        <w:rPr>
+          <w:sz w:val="22"/>
+          <w:szCs w:val="22"/>
+        </w:rPr>
+        <w:t>В рамках данной курсовой работы было разработано программное средство для учёта работ садовода. В ходе выполнения проекта были решены следующие основные задачи:</w:t>
+      </w:r>
+    </w:p>
+    <w:p>
+      <w:pPr>
+        <w:pStyle w:val="a9"/>
+        <w:numPr>
+          <w:ilvl w:val="0"/>
+          <w:numId w:val="30"/>
+        </w:numPr>
+        <w:spacing w:after="0"/>
+        <w:jc w:val="left"/>
+        <w:rPr>
+          <w:sz w:val="22"/>
+          <w:szCs w:val="22"/>
+        </w:rPr>
+      </w:pPr>
+      <w:r>
+        <w:rPr>
+          <w:sz w:val="22"/>
+          <w:szCs w:val="22"/>
+        </w:rPr>
+        <w:t>Проведён анализ предметной области и выявлены ключевые требования к функционалу программного средства учёта работ садовода.</w:t>
+      </w:r>
+    </w:p>
+    <w:p>
+      <w:pPr>
+        <w:pStyle w:val="a9"/>
+        <w:numPr>
+          <w:ilvl w:val="0"/>
+          <w:numId w:val="30"/>
+        </w:numPr>
+        <w:spacing w:after="0"/>
+        <w:jc w:val="left"/>
+        <w:rPr>
+          <w:sz w:val="22"/>
+          <w:szCs w:val="22"/>
+        </w:rPr>
+      </w:pPr>
+      <w:r>
+        <w:rPr>
+          <w:sz w:val="22"/>
+          <w:szCs w:val="22"/>
+        </w:rPr>
+        <w:t>Разработана структура данных для хранения информации о садовых культурах</w:t>
+      </w:r>
+      <w:r>
+        <w:rPr>
+          <w:sz w:val="22"/>
+          <w:szCs w:val="22"/>
+        </w:rPr>
+        <w:t xml:space="preserve"> и грядках</w:t>
+      </w:r>
+    </w:p>
+    <w:p>
+      <w:pPr>
+        <w:pStyle w:val="a9"/>
+        <w:numPr>
+          <w:ilvl w:val="0"/>
+          <w:numId w:val="30"/>
+        </w:numPr>
+        <w:spacing w:after="0"/>
+        <w:jc w:val="left"/>
+        <w:rPr>
+          <w:sz w:val="22"/>
+          <w:szCs w:val="22"/>
+        </w:rPr>
+      </w:pPr>
+      <w:r>
+        <w:rPr>
+          <w:sz w:val="22"/>
+          <w:szCs w:val="22"/>
+        </w:rPr>
+        <w:t>Разработанное программное средство позволяет удобно и эффективно взаимодействовать с садовым участком</w:t>
+      </w:r>
+      <w:r>
+        <w:rPr>
+          <w:sz w:val="22"/>
+          <w:szCs w:val="22"/>
+        </w:rPr>
+        <w:t>.</w:t>
+      </w:r>
+    </w:p>
+    <w:p>
+      <w:pPr>
+        <w:pStyle w:val="a9"/>
+        <w:numPr>
+          <w:ilvl w:val="0"/>
+          <w:numId w:val="30"/>
+        </w:numPr>
+        <w:spacing w:after="0"/>
+        <w:jc w:val="left"/>
+        <w:rPr>
+          <w:sz w:val="22"/>
+          <w:szCs w:val="22"/>
+        </w:rPr>
+      </w:pPr>
+      <w:r>
+        <w:rPr>
+          <w:sz w:val="22"/>
+          <w:szCs w:val="22"/>
+        </w:rPr>
+        <w:t xml:space="preserve">Проведено тестирование разработанного программного средства, </w:t>
+      </w:r>
+      <w:r>
+        <w:rPr>
+          <w:sz w:val="22"/>
+          <w:szCs w:val="22"/>
+        </w:rPr>
+        <w:t>что позволило убедиться в корректности его работы</w:t>
+      </w:r>
+      <w:r>
+        <w:rPr>
+          <w:sz w:val="22"/>
+          <w:szCs w:val="22"/>
+        </w:rPr>
+        <w:t>.</w:t>
+      </w:r>
+    </w:p>
+    <w:p>
+      <w:pPr>
+        <w:pStyle w:val="a9"/>
+        <w:spacing w:before="0" w:beforeAutospacing="0" w:after="0" w:afterAutospacing="0"/>
+        <w:ind w:firstLine="708"/>
+        <w:jc w:val="left"/>
+        <w:rPr>
+          <w:sz w:val="22"/>
+          <w:szCs w:val="22"/>
+        </w:rPr>
+      </w:pPr>
+      <w:r>
+        <w:rPr>
+          <w:sz w:val="22"/>
+          <w:szCs w:val="22"/>
+        </w:rPr>
+        <w:t>Разработанное программное средство обладает высокой практической ценностью для садоводов-любителей и профессионалов. Его использование позволяет повысить производитель</w:t>
+      </w:r>
+      <w:r>
+        <w:rPr>
+          <w:sz w:val="22"/>
+          <w:szCs w:val="22"/>
+        </w:rPr>
+        <w:t>-</w:t>
+      </w:r>
+      <w:r>
+        <w:rPr>
+          <w:sz w:val="22"/>
+          <w:szCs w:val="22"/>
+        </w:rPr>
+        <w:t>ность труда, оптимизировать расходы и улучшить качество ведения садового хозяйства. Кроме того, данное решение может быть в дальнейшем расширено дополнительными модулями, такими как интеграция с метеоданными, прогнозирование урожайности, управление теплицами и т.п.</w:t>
+      </w:r>
+    </w:p>
+    <w:p>
+      <w:pPr>
+        <w:pStyle w:val="ac"/>
+        <w:spacing w:before="100" w:beforeAutospacing="1" w:after="100" w:afterAutospacing="1" w:line="240" w:lineRule="auto"/>
+        <w:ind w:left="360"/>
+        <w:rPr>
+          <w:rFonts w:ascii="Times New Roman" w:eastAsia="Times New Roman" w:hAnsi="Times New Roman" w:cs="Times New Roman"/>
+          <w:sz w:val="24"/>
+          <w:szCs w:val="24"/>
+          <w:lang w:eastAsia="ru-RU"/>
+        </w:rPr>
+      </w:pPr>
+    </w:p>
+    <w:p>
+      <w:pPr>
+        <w:pStyle w:val="ac"/>
+        <w:spacing w:before="100" w:beforeAutospacing="1" w:after="100" w:afterAutospacing="1" w:line="240" w:lineRule="auto"/>
+        <w:ind w:left="360"/>
+        <w:rPr>
+          <w:rFonts w:ascii="Times New Roman" w:eastAsia="Times New Roman" w:hAnsi="Times New Roman" w:cs="Times New Roman"/>
+          <w:sz w:val="24"/>
+          <w:szCs w:val="24"/>
+          <w:lang w:eastAsia="ru-RU"/>
+        </w:rPr>
+      </w:pPr>
+    </w:p>
+    <w:p>
+      <w:pPr>
+        <w:pStyle w:val="ac"/>
+        <w:spacing w:before="100" w:beforeAutospacing="1" w:after="100" w:afterAutospacing="1" w:line="240" w:lineRule="auto"/>
+        <w:ind w:left="360"/>
+        <w:rPr>
+          <w:rFonts w:ascii="Times New Roman" w:eastAsia="Times New Roman" w:hAnsi="Times New Roman" w:cs="Times New Roman"/>
+          <w:sz w:val="24"/>
+          <w:szCs w:val="24"/>
+          <w:lang w:eastAsia="ru-RU"/>
+        </w:rPr>
+      </w:pPr>
+    </w:p>
+    <w:p>
+      <w:pPr>
+        <w:pStyle w:val="ac"/>
+        <w:spacing w:before="100" w:beforeAutospacing="1" w:after="100" w:afterAutospacing="1" w:line="240" w:lineRule="auto"/>
+        <w:ind w:left="360"/>
+        <w:rPr>
+          <w:rFonts w:ascii="Times New Roman" w:eastAsia="Times New Roman" w:hAnsi="Times New Roman" w:cs="Times New Roman"/>
+          <w:sz w:val="24"/>
+          <w:szCs w:val="24"/>
+          <w:lang w:eastAsia="ru-RU"/>
+        </w:rPr>
+      </w:pPr>
+    </w:p>
+    <w:p>
+      <w:pPr>
+        <w:pStyle w:val="ac"/>
+        <w:spacing w:before="100" w:beforeAutospacing="1" w:after="100" w:afterAutospacing="1" w:line="240" w:lineRule="auto"/>
+        <w:ind w:left="360"/>
+        <w:rPr>
+          <w:rFonts w:ascii="Times New Roman" w:eastAsia="Times New Roman" w:hAnsi="Times New Roman" w:cs="Times New Roman"/>
+          <w:sz w:val="24"/>
+          <w:szCs w:val="24"/>
+          <w:lang w:eastAsia="ru-RU"/>
+        </w:rPr>
+      </w:pPr>
+    </w:p>
+    <w:p>
+      <w:pPr>
+        <w:pStyle w:val="ac"/>
+        <w:spacing w:before="100" w:beforeAutospacing="1" w:after="100" w:afterAutospacing="1" w:line="240" w:lineRule="auto"/>
+        <w:ind w:left="360"/>
+        <w:rPr>
+          <w:rFonts w:ascii="Times New Roman" w:eastAsia="Times New Roman" w:hAnsi="Times New Roman" w:cs="Times New Roman"/>
+          <w:sz w:val="24"/>
+          <w:szCs w:val="24"/>
+          <w:lang w:eastAsia="ru-RU"/>
+        </w:rPr>
+      </w:pPr>
+    </w:p>
+    <w:p>
+      <w:pPr>
+        <w:pStyle w:val="ac"/>
+        <w:spacing w:before="100" w:beforeAutospacing="1" w:after="100" w:afterAutospacing="1" w:line="240" w:lineRule="auto"/>
+        <w:ind w:left="360"/>
+        <w:rPr>
+          <w:rFonts w:ascii="Times New Roman" w:eastAsia="Times New Roman" w:hAnsi="Times New Roman" w:cs="Times New Roman"/>
+          <w:sz w:val="24"/>
+          <w:szCs w:val="24"/>
+          <w:lang w:eastAsia="ru-RU"/>
+        </w:rPr>
+      </w:pPr>
+    </w:p>
+    <w:p>
+      <w:pPr>
+        <w:pStyle w:val="ac"/>
+        <w:spacing w:before="100" w:beforeAutospacing="1" w:after="100" w:afterAutospacing="1" w:line="240" w:lineRule="auto"/>
+        <w:ind w:left="360"/>
+        <w:rPr>
+          <w:rFonts w:ascii="Times New Roman" w:eastAsia="Times New Roman" w:hAnsi="Times New Roman" w:cs="Times New Roman"/>
+          <w:sz w:val="24"/>
+          <w:szCs w:val="24"/>
+          <w:lang w:eastAsia="ru-RU"/>
+        </w:rPr>
+      </w:pPr>
+    </w:p>
+    <w:p>
+      <w:pPr>
+        <w:pStyle w:val="ac"/>
+        <w:spacing w:before="100" w:beforeAutospacing="1" w:after="100" w:afterAutospacing="1" w:line="240" w:lineRule="auto"/>
+        <w:ind w:left="360"/>
+        <w:rPr>
+          <w:rFonts w:ascii="Times New Roman" w:eastAsia="Times New Roman" w:hAnsi="Times New Roman" w:cs="Times New Roman"/>
+          <w:sz w:val="24"/>
+          <w:szCs w:val="24"/>
+          <w:lang w:eastAsia="ru-RU"/>
+        </w:rPr>
+      </w:pPr>
+    </w:p>
+    <w:p>
+      <w:pPr>
+        <w:pStyle w:val="ac"/>
+        <w:spacing w:before="100" w:beforeAutospacing="1" w:after="100" w:afterAutospacing="1" w:line="240" w:lineRule="auto"/>
+        <w:ind w:left="360"/>
+        <w:rPr>
+          <w:rFonts w:ascii="Times New Roman" w:eastAsia="Times New Roman" w:hAnsi="Times New Roman" w:cs="Times New Roman"/>
+          <w:sz w:val="24"/>
+          <w:szCs w:val="24"/>
+          <w:lang w:eastAsia="ru-RU"/>
+        </w:rPr>
+      </w:pPr>
+    </w:p>
+    <w:p>
+      <w:pPr>
+        <w:pStyle w:val="ac"/>
+        <w:spacing w:before="100" w:beforeAutospacing="1" w:after="100" w:afterAutospacing="1" w:line="240" w:lineRule="auto"/>
+        <w:ind w:left="360"/>
+        <w:rPr>
+          <w:rFonts w:ascii="Times New Roman" w:eastAsia="Times New Roman" w:hAnsi="Times New Roman" w:cs="Times New Roman"/>
+          <w:sz w:val="24"/>
+          <w:szCs w:val="24"/>
+          <w:lang w:eastAsia="ru-RU"/>
+        </w:rPr>
+      </w:pPr>
+    </w:p>
+    <w:p>
+      <w:pPr>
+        <w:pStyle w:val="ac"/>
+        <w:spacing w:before="100" w:beforeAutospacing="1" w:after="100" w:afterAutospacing="1" w:line="240" w:lineRule="auto"/>
+        <w:ind w:left="360"/>
+        <w:rPr>
+          <w:rFonts w:ascii="Times New Roman" w:eastAsia="Times New Roman" w:hAnsi="Times New Roman" w:cs="Times New Roman"/>
+          <w:sz w:val="24"/>
+          <w:szCs w:val="24"/>
+          <w:lang w:eastAsia="ru-RU"/>
+        </w:rPr>
+      </w:pPr>
+    </w:p>
+    <w:p>
+      <w:pPr>
+        <w:pStyle w:val="ac"/>
+        <w:spacing w:before="100" w:beforeAutospacing="1" w:after="100" w:afterAutospacing="1" w:line="240" w:lineRule="auto"/>
+        <w:ind w:left="360"/>
+        <w:rPr>
+          <w:rFonts w:ascii="Times New Roman" w:eastAsia="Times New Roman" w:hAnsi="Times New Roman" w:cs="Times New Roman"/>
+          <w:sz w:val="24"/>
+          <w:szCs w:val="24"/>
+          <w:lang w:eastAsia="ru-RU"/>
+        </w:rPr>
+      </w:pPr>
+    </w:p>
+    <w:p>
+      <w:pPr>
+        <w:pStyle w:val="ac"/>
+        <w:spacing w:before="100" w:beforeAutospacing="1" w:after="100" w:afterAutospacing="1" w:line="240" w:lineRule="auto"/>
+        <w:ind w:left="360"/>
+        <w:rPr>
+          <w:rFonts w:ascii="Times New Roman" w:eastAsia="Times New Roman" w:hAnsi="Times New Roman" w:cs="Times New Roman"/>
+          <w:sz w:val="24"/>
+          <w:szCs w:val="24"/>
+          <w:lang w:eastAsia="ru-RU"/>
+        </w:rPr>
+      </w:pPr>
+    </w:p>
+    <w:p>
+      <w:pPr>
+        <w:pStyle w:val="ac"/>
+        <w:spacing w:before="100" w:beforeAutospacing="1" w:after="100" w:afterAutospacing="1" w:line="240" w:lineRule="auto"/>
+        <w:ind w:left="360"/>
+        <w:rPr>
+          <w:rFonts w:ascii="Times New Roman" w:eastAsia="Times New Roman" w:hAnsi="Times New Roman" w:cs="Times New Roman"/>
+          <w:sz w:val="24"/>
+          <w:szCs w:val="24"/>
+          <w:lang w:eastAsia="ru-RU"/>
+        </w:rPr>
+      </w:pPr>
+    </w:p>
+    <w:p>
+      <w:pPr>
+        <w:pStyle w:val="ac"/>
+        <w:spacing w:before="100" w:beforeAutospacing="1" w:after="100" w:afterAutospacing="1" w:line="240" w:lineRule="auto"/>
+        <w:ind w:left="360"/>
+        <w:rPr>
+          <w:rFonts w:ascii="Times New Roman" w:eastAsia="Times New Roman" w:hAnsi="Times New Roman" w:cs="Times New Roman"/>
+          <w:sz w:val="24"/>
+          <w:szCs w:val="24"/>
+          <w:lang w:eastAsia="ru-RU"/>
+        </w:rPr>
+      </w:pPr>
+    </w:p>
+    <w:p>
+      <w:pPr>
+        <w:pStyle w:val="ac"/>
+        <w:spacing w:before="100" w:beforeAutospacing="1" w:after="100" w:afterAutospacing="1" w:line="240" w:lineRule="auto"/>
+        <w:ind w:left="360"/>
+        <w:rPr>
+          <w:rFonts w:ascii="Times New Roman" w:eastAsia="Times New Roman" w:hAnsi="Times New Roman" w:cs="Times New Roman"/>
+          <w:sz w:val="24"/>
+          <w:szCs w:val="24"/>
+          <w:lang w:eastAsia="ru-RU"/>
+        </w:rPr>
+      </w:pPr>
+    </w:p>
+    <w:p>
+      <w:pPr>
+        <w:pStyle w:val="ac"/>
+        <w:spacing w:before="100" w:beforeAutospacing="1" w:after="100" w:afterAutospacing="1" w:line="240" w:lineRule="auto"/>
+        <w:ind w:left="360"/>
+        <w:rPr>
+          <w:rFonts w:ascii="Times New Roman" w:eastAsia="Times New Roman" w:hAnsi="Times New Roman" w:cs="Times New Roman"/>
+          <w:sz w:val="24"/>
+          <w:szCs w:val="24"/>
+          <w:lang w:eastAsia="ru-RU"/>
+        </w:rPr>
+      </w:pPr>
+    </w:p>
+    <w:p>
+      <w:pPr>
+        <w:pStyle w:val="ac"/>
+        <w:spacing w:before="100" w:beforeAutospacing="1" w:after="100" w:afterAutospacing="1" w:line="240" w:lineRule="auto"/>
+        <w:ind w:left="360"/>
+        <w:rPr>
+          <w:rFonts w:ascii="Times New Roman" w:eastAsia="Times New Roman" w:hAnsi="Times New Roman" w:cs="Times New Roman"/>
+          <w:sz w:val="24"/>
+          <w:szCs w:val="24"/>
+          <w:lang w:eastAsia="ru-RU"/>
+        </w:rPr>
+      </w:pPr>
+    </w:p>
+    <w:p>
+      <w:pPr>
+        <w:pStyle w:val="ac"/>
+        <w:spacing w:before="100" w:beforeAutospacing="1" w:after="100" w:afterAutospacing="1" w:line="240" w:lineRule="auto"/>
+        <w:ind w:left="360"/>
+        <w:rPr>
+          <w:rFonts w:ascii="Times New Roman" w:eastAsia="Times New Roman" w:hAnsi="Times New Roman" w:cs="Times New Roman"/>
+          <w:sz w:val="24"/>
+          <w:szCs w:val="24"/>
+          <w:lang w:eastAsia="ru-RU"/>
+        </w:rPr>
+      </w:pPr>
+    </w:p>
+    <w:p>
+      <w:pPr>
+        <w:pStyle w:val="ac"/>
+        <w:spacing w:before="100" w:beforeAutospacing="1" w:after="100" w:afterAutospacing="1" w:line="240" w:lineRule="auto"/>
+        <w:ind w:left="360"/>
+        <w:rPr>
+          <w:rFonts w:ascii="Times New Roman" w:eastAsia="Times New Roman" w:hAnsi="Times New Roman" w:cs="Times New Roman"/>
+          <w:sz w:val="24"/>
+          <w:szCs w:val="24"/>
+          <w:lang w:eastAsia="ru-RU"/>
+        </w:rPr>
+      </w:pPr>
+    </w:p>
+    <w:p>
+      <w:pPr>
+        <w:pStyle w:val="ac"/>
+        <w:spacing w:before="100" w:beforeAutospacing="1" w:after="100" w:afterAutospacing="1" w:line="240" w:lineRule="auto"/>
+        <w:ind w:left="360"/>
+        <w:rPr>
+          <w:rFonts w:ascii="Times New Roman" w:eastAsia="Times New Roman" w:hAnsi="Times New Roman" w:cs="Times New Roman"/>
+          <w:sz w:val="24"/>
+          <w:szCs w:val="24"/>
+          <w:lang w:eastAsia="ru-RU"/>
+        </w:rPr>
+      </w:pPr>
+    </w:p>
+    <w:p>
+      <w:pPr>
+        <w:pStyle w:val="ac"/>
+        <w:spacing w:before="100" w:beforeAutospacing="1" w:after="100" w:afterAutospacing="1" w:line="240" w:lineRule="auto"/>
+        <w:ind w:left="360"/>
+        <w:rPr>
+          <w:rFonts w:ascii="Times New Roman" w:eastAsia="Times New Roman" w:hAnsi="Times New Roman" w:cs="Times New Roman"/>
+          <w:sz w:val="24"/>
+          <w:szCs w:val="24"/>
+          <w:lang w:eastAsia="ru-RU"/>
+        </w:rPr>
+      </w:pPr>
+    </w:p>
+    <w:p>
+      <w:pPr>
+        <w:pStyle w:val="ac"/>
+        <w:spacing w:before="100" w:beforeAutospacing="1" w:after="100" w:afterAutospacing="1" w:line="240" w:lineRule="auto"/>
+        <w:ind w:left="360"/>
+        <w:rPr>
+          <w:rFonts w:ascii="Times New Roman" w:eastAsia="Times New Roman" w:hAnsi="Times New Roman" w:cs="Times New Roman"/>
+          <w:sz w:val="24"/>
+          <w:szCs w:val="24"/>
+          <w:lang w:eastAsia="ru-RU"/>
+        </w:rPr>
+      </w:pPr>
+    </w:p>
+    <w:p>
+      <w:pPr>
+        <w:pStyle w:val="ac"/>
+        <w:spacing w:before="100" w:beforeAutospacing="1" w:after="100" w:afterAutospacing="1" w:line="240" w:lineRule="auto"/>
+        <w:ind w:left="360"/>
+        <w:rPr>
+          <w:rFonts w:ascii="Times New Roman" w:eastAsia="Times New Roman" w:hAnsi="Times New Roman" w:cs="Times New Roman"/>
+          <w:sz w:val="24"/>
+          <w:szCs w:val="24"/>
+          <w:lang w:eastAsia="ru-RU"/>
+        </w:rPr>
+      </w:pPr>
+    </w:p>
+    <w:p>
+      <w:pPr>
+        <w:pStyle w:val="ac"/>
+        <w:spacing w:before="100" w:beforeAutospacing="1" w:after="100" w:afterAutospacing="1" w:line="240" w:lineRule="auto"/>
+        <w:ind w:left="360"/>
+        <w:rPr>
+          <w:rFonts w:ascii="Times New Roman" w:eastAsia="Times New Roman" w:hAnsi="Times New Roman" w:cs="Times New Roman"/>
+          <w:sz w:val="24"/>
+          <w:szCs w:val="24"/>
+          <w:lang w:eastAsia="ru-RU"/>
+        </w:rPr>
+      </w:pPr>
+    </w:p>
+    <w:p>
+      <w:pPr>
+        <w:pStyle w:val="ac"/>
+        <w:spacing w:before="100" w:beforeAutospacing="1" w:after="100" w:afterAutospacing="1" w:line="240" w:lineRule="auto"/>
+        <w:ind w:left="360"/>
+        <w:rPr>
+          <w:rFonts w:ascii="Times New Roman" w:eastAsia="Times New Roman" w:hAnsi="Times New Roman" w:cs="Times New Roman"/>
+          <w:sz w:val="24"/>
+          <w:szCs w:val="24"/>
+          <w:lang w:eastAsia="ru-RU"/>
+        </w:rPr>
+      </w:pPr>
+    </w:p>
+    <w:p>
+      <w:pPr>
+        <w:pStyle w:val="ac"/>
+        <w:spacing w:before="100" w:beforeAutospacing="1" w:after="100" w:afterAutospacing="1" w:line="240" w:lineRule="auto"/>
+        <w:ind w:left="360"/>
+        <w:rPr>
+          <w:rFonts w:ascii="Times New Roman" w:eastAsia="Times New Roman" w:hAnsi="Times New Roman" w:cs="Times New Roman"/>
+          <w:sz w:val="24"/>
+          <w:szCs w:val="24"/>
+          <w:lang w:eastAsia="ru-RU"/>
+        </w:rPr>
+      </w:pPr>
+    </w:p>
+    <w:p>
+      <w:pPr>
+        <w:pStyle w:val="ac"/>
+        <w:spacing w:before="100" w:beforeAutospacing="1" w:after="100" w:afterAutospacing="1" w:line="240" w:lineRule="auto"/>
+        <w:ind w:left="360"/>
+        <w:rPr>
+          <w:rFonts w:ascii="Times New Roman" w:eastAsia="Times New Roman" w:hAnsi="Times New Roman" w:cs="Times New Roman"/>
+          <w:sz w:val="24"/>
+          <w:szCs w:val="24"/>
+          <w:lang w:eastAsia="ru-RU"/>
+        </w:rPr>
+      </w:pPr>
+    </w:p>
+    <w:p>
+      <w:pPr>
+        <w:pStyle w:val="ac"/>
+        <w:spacing w:before="100" w:beforeAutospacing="1" w:after="100" w:afterAutospacing="1" w:line="240" w:lineRule="auto"/>
+        <w:ind w:left="360"/>
+        <w:rPr>
+          <w:rFonts w:ascii="Times New Roman" w:eastAsia="Times New Roman" w:hAnsi="Times New Roman" w:cs="Times New Roman"/>
+          <w:sz w:val="24"/>
+          <w:szCs w:val="24"/>
+          <w:lang w:eastAsia="ru-RU"/>
+        </w:rPr>
+      </w:pPr>
+    </w:p>
+    <w:p>
+      <w:pPr>
+        <w:pStyle w:val="ac"/>
+        <w:spacing w:before="100" w:beforeAutospacing="1" w:after="100" w:afterAutospacing="1" w:line="240" w:lineRule="auto"/>
+        <w:ind w:left="360"/>
+        <w:rPr>
+          <w:rFonts w:ascii="Times New Roman" w:eastAsia="Times New Roman" w:hAnsi="Times New Roman" w:cs="Times New Roman"/>
+          <w:sz w:val="24"/>
+          <w:szCs w:val="24"/>
+          <w:lang w:eastAsia="ru-RU"/>
+        </w:rPr>
+      </w:pPr>
+    </w:p>
+    <w:p>
+      <w:pPr>
+        <w:pStyle w:val="ac"/>
+        <w:spacing w:before="100" w:beforeAutospacing="1" w:after="100" w:afterAutospacing="1" w:line="240" w:lineRule="auto"/>
+        <w:ind w:left="360"/>
+        <w:rPr>
+          <w:rFonts w:ascii="Times New Roman" w:eastAsia="Times New Roman" w:hAnsi="Times New Roman" w:cs="Times New Roman"/>
+          <w:sz w:val="24"/>
+          <w:szCs w:val="24"/>
+          <w:lang w:eastAsia="ru-RU"/>
+        </w:rPr>
+      </w:pPr>
+    </w:p>
+    <w:p>
+      <w:pPr>
+        <w:pStyle w:val="ac"/>
+        <w:spacing w:before="100" w:beforeAutospacing="1" w:after="100" w:afterAutospacing="1" w:line="240" w:lineRule="auto"/>
+        <w:ind w:left="360"/>
+        <w:rPr>
+          <w:rFonts w:ascii="Times New Roman" w:eastAsia="Times New Roman" w:hAnsi="Times New Roman" w:cs="Times New Roman"/>
+          <w:sz w:val="24"/>
+          <w:szCs w:val="24"/>
+          <w:lang w:eastAsia="ru-RU"/>
+        </w:rPr>
+      </w:pPr>
+    </w:p>
+    <w:p>
+      <w:pPr>
+        <w:pStyle w:val="ac"/>
+        <w:spacing w:before="100" w:beforeAutospacing="1" w:after="100" w:afterAutospacing="1" w:line="240" w:lineRule="auto"/>
+        <w:ind w:left="360"/>
+        <w:rPr>
+          <w:rFonts w:ascii="Times New Roman" w:eastAsia="Times New Roman" w:hAnsi="Times New Roman" w:cs="Times New Roman"/>
+          <w:sz w:val="24"/>
+          <w:szCs w:val="24"/>
+          <w:lang w:eastAsia="ru-RU"/>
+        </w:rPr>
+      </w:pPr>
+    </w:p>
+    <w:p>
+      <w:pPr>
+        <w:pStyle w:val="ac"/>
+        <w:spacing w:before="100" w:beforeAutospacing="1" w:after="100" w:afterAutospacing="1" w:line="240" w:lineRule="auto"/>
+        <w:ind w:left="360"/>
+        <w:rPr>
+          <w:rFonts w:ascii="Times New Roman" w:eastAsia="Times New Roman" w:hAnsi="Times New Roman" w:cs="Times New Roman"/>
+          <w:sz w:val="24"/>
+          <w:szCs w:val="24"/>
+          <w:lang w:eastAsia="ru-RU"/>
+        </w:rPr>
+      </w:pPr>
+    </w:p>
+    <w:p>
+      <w:pPr>
+        <w:pStyle w:val="ac"/>
+        <w:spacing w:before="100" w:beforeAutospacing="1" w:after="100" w:afterAutospacing="1" w:line="240" w:lineRule="auto"/>
+        <w:ind w:left="360"/>
+        <w:rPr>
+          <w:rFonts w:ascii="Times New Roman" w:eastAsia="Times New Roman" w:hAnsi="Times New Roman" w:cs="Times New Roman"/>
+          <w:sz w:val="24"/>
+          <w:szCs w:val="24"/>
+          <w:lang w:eastAsia="ru-RU"/>
+        </w:rPr>
+      </w:pPr>
+    </w:p>
+    <w:p>
+      <w:pPr>
+        <w:pStyle w:val="ac"/>
+        <w:spacing w:before="100" w:beforeAutospacing="1" w:after="100" w:afterAutospacing="1" w:line="240" w:lineRule="auto"/>
+        <w:ind w:left="360"/>
+        <w:rPr>
+          <w:rFonts w:ascii="Times New Roman" w:eastAsia="Times New Roman" w:hAnsi="Times New Roman" w:cs="Times New Roman"/>
+          <w:sz w:val="24"/>
+          <w:szCs w:val="24"/>
+          <w:lang w:eastAsia="ru-RU"/>
+        </w:rPr>
+      </w:pPr>
+    </w:p>
+    <w:p>
+      <w:pPr>
+        <w:pStyle w:val="ac"/>
+        <w:spacing w:before="100" w:beforeAutospacing="1" w:after="100" w:afterAutospacing="1" w:line="240" w:lineRule="auto"/>
+        <w:ind w:left="360"/>
+        <w:rPr>
+          <w:rFonts w:ascii="Times New Roman" w:eastAsia="Times New Roman" w:hAnsi="Times New Roman" w:cs="Times New Roman"/>
+          <w:sz w:val="24"/>
+          <w:szCs w:val="24"/>
+          <w:lang w:eastAsia="ru-RU"/>
+        </w:rPr>
+      </w:pPr>
+    </w:p>
+    <w:p>
+      <w:pPr>
+        <w:pStyle w:val="ac"/>
+        <w:spacing w:before="100" w:beforeAutospacing="1" w:after="100" w:afterAutospacing="1" w:line="240" w:lineRule="auto"/>
+        <w:ind w:left="360"/>
+        <w:rPr>
+          <w:rFonts w:ascii="Times New Roman" w:eastAsia="Times New Roman" w:hAnsi="Times New Roman" w:cs="Times New Roman"/>
+          <w:sz w:val="24"/>
+          <w:szCs w:val="24"/>
+          <w:lang w:eastAsia="ru-RU"/>
+        </w:rPr>
+      </w:pPr>
+    </w:p>
+    <w:p>
+      <w:pPr>
+        <w:pStyle w:val="ac"/>
+        <w:spacing w:before="100" w:beforeAutospacing="1" w:after="100" w:afterAutospacing="1" w:line="240" w:lineRule="auto"/>
+        <w:ind w:left="360"/>
+        <w:rPr>
+          <w:rFonts w:ascii="Times New Roman" w:eastAsia="Times New Roman" w:hAnsi="Times New Roman" w:cs="Times New Roman"/>
+          <w:sz w:val="24"/>
+          <w:szCs w:val="24"/>
+          <w:lang w:eastAsia="ru-RU"/>
+        </w:rPr>
+      </w:pPr>
+    </w:p>
+    <w:p>
+      <w:pPr>
+        <w:pStyle w:val="ac"/>
+        <w:spacing w:before="100" w:beforeAutospacing="1" w:after="100" w:afterAutospacing="1" w:line="240" w:lineRule="auto"/>
+        <w:ind w:left="360"/>
+        <w:rPr>
+          <w:rFonts w:ascii="Times New Roman" w:eastAsia="Times New Roman" w:hAnsi="Times New Roman" w:cs="Times New Roman"/>
+          <w:sz w:val="24"/>
+          <w:szCs w:val="24"/>
+          <w:lang w:eastAsia="ru-RU"/>
+        </w:rPr>
+      </w:pPr>
+    </w:p>
+    <w:p>
+      <w:pPr>
+        <w:pStyle w:val="ac"/>
+        <w:spacing w:before="100" w:beforeAutospacing="1" w:after="100" w:afterAutospacing="1" w:line="240" w:lineRule="auto"/>
+        <w:ind w:left="360"/>
+        <w:rPr>
+          <w:rFonts w:ascii="Times New Roman" w:eastAsia="Times New Roman" w:hAnsi="Times New Roman" w:cs="Times New Roman"/>
+          <w:sz w:val="24"/>
+          <w:szCs w:val="24"/>
+          <w:lang w:eastAsia="ru-RU"/>
+        </w:rPr>
+      </w:pPr>
+    </w:p>
+    <w:p>
+      <w:pPr>
+        <w:pStyle w:val="ac"/>
+        <w:spacing w:before="100" w:beforeAutospacing="1" w:after="100" w:afterAutospacing="1" w:line="240" w:lineRule="auto"/>
+        <w:ind w:left="360"/>
+        <w:rPr>
+          <w:rFonts w:ascii="Times New Roman" w:eastAsia="Times New Roman" w:hAnsi="Times New Roman" w:cs="Times New Roman"/>
+          <w:sz w:val="24"/>
+          <w:szCs w:val="24"/>
+          <w:lang w:eastAsia="ru-RU"/>
+        </w:rPr>
+      </w:pPr>
+    </w:p>
+    <w:p>
+      <w:pPr>
+        <w:pStyle w:val="ac"/>
+        <w:spacing w:before="100" w:beforeAutospacing="1" w:after="100" w:afterAutospacing="1" w:line="240" w:lineRule="auto"/>
+        <w:ind w:left="360"/>
+        <w:rPr>
+          <w:rFonts w:ascii="Times New Roman" w:eastAsia="Times New Roman" w:hAnsi="Times New Roman" w:cs="Times New Roman"/>
+          <w:sz w:val="24"/>
+          <w:szCs w:val="24"/>
+          <w:lang w:eastAsia="ru-RU"/>
+        </w:rPr>
+      </w:pPr>
+    </w:p>
+    <w:p>
+      <w:pPr>
+        <w:pStyle w:val="ac"/>
+        <w:spacing w:before="100" w:beforeAutospacing="1" w:after="100" w:afterAutospacing="1" w:line="240" w:lineRule="auto"/>
+        <w:ind w:left="360"/>
+        <w:rPr>
+          <w:rFonts w:ascii="Times New Roman" w:eastAsia="Times New Roman" w:hAnsi="Times New Roman" w:cs="Times New Roman"/>
+          <w:sz w:val="24"/>
+          <w:szCs w:val="24"/>
+          <w:lang w:eastAsia="ru-RU"/>
+        </w:rPr>
+      </w:pPr>
+    </w:p>
+    <w:p>
+      <w:pPr>
+        <w:pStyle w:val="ac"/>
+        <w:spacing w:before="100" w:beforeAutospacing="1" w:after="100" w:afterAutospacing="1" w:line="240" w:lineRule="auto"/>
+        <w:ind w:left="360"/>
+        <w:rPr>
+          <w:rFonts w:ascii="Times New Roman" w:eastAsia="Times New Roman" w:hAnsi="Times New Roman" w:cs="Times New Roman"/>
+          <w:sz w:val="24"/>
+          <w:szCs w:val="24"/>
+          <w:lang w:eastAsia="ru-RU"/>
+        </w:rPr>
+      </w:pPr>
+    </w:p>
+    <w:p>
+      <w:pPr>
+        <w:pStyle w:val="ac"/>
+        <w:spacing w:before="100" w:beforeAutospacing="1" w:after="100" w:afterAutospacing="1" w:line="240" w:lineRule="auto"/>
+        <w:ind w:left="360"/>
+        <w:rPr>
+          <w:rFonts w:ascii="Times New Roman" w:eastAsia="Times New Roman" w:hAnsi="Times New Roman" w:cs="Times New Roman"/>
+          <w:sz w:val="24"/>
+          <w:szCs w:val="24"/>
+          <w:lang w:eastAsia="ru-RU"/>
+        </w:rPr>
+      </w:pPr>
+    </w:p>
+    <w:p>
+      <w:pPr>
+        <w:pStyle w:val="ac"/>
+        <w:spacing w:before="100" w:beforeAutospacing="1" w:after="100" w:afterAutospacing="1" w:line="240" w:lineRule="auto"/>
+        <w:ind w:left="360"/>
+        <w:rPr>
+          <w:rFonts w:ascii="Times New Roman" w:eastAsia="Times New Roman" w:hAnsi="Times New Roman" w:cs="Times New Roman"/>
+          <w:sz w:val="24"/>
+          <w:szCs w:val="24"/>
+          <w:lang w:eastAsia="ru-RU"/>
+        </w:rPr>
+      </w:pPr>
+    </w:p>
+    <w:p>
+      <w:pPr>
+        <w:pStyle w:val="a9"/>
+        <w:spacing w:before="0" w:beforeAutospacing="0" w:after="0" w:afterAutospacing="0"/>
+        <w:ind w:left="680" w:firstLine="0"/>
+        <w:jc w:val="center"/>
+        <w:rPr>
+          <w:b/>
+          <w:bCs/>
+          <w:sz w:val="32"/>
+          <w:szCs w:val="32"/>
+        </w:rPr>
+      </w:pPr>
+      <w:r>
+        <w:rPr>
+          <w:b/>
+          <w:bCs/>
+          <w:sz w:val="32"/>
+          <w:szCs w:val="32"/>
+        </w:rPr>
+        <w:t>ПРИЛОЖЕНИЕ А</w:t>
+      </w:r>
+    </w:p>
+    <w:p>
+      <w:pPr>
+        <w:pStyle w:val="a9"/>
+        <w:spacing w:before="0" w:beforeAutospacing="0" w:after="0" w:afterAutospacing="0"/>
+        <w:ind w:left="680" w:firstLine="0"/>
+        <w:jc w:val="center"/>
+        <w:rPr>
+          <w:b/>
+          <w:bCs/>
+          <w:sz w:val="32"/>
+          <w:szCs w:val="32"/>
+        </w:rPr>
+      </w:pPr>
+      <w:r>
+        <w:rPr>
+          <w:noProof/>
+        </w:rPr>
+        <w:drawing>
+          <wp:inline distT="0" distB="0" distL="0" distR="0" wp14:anchorId="56EAD0BA" wp14:editId="6FCC9B35">
+            <wp:extent cx="3803073" cy="4267563"/>
+            <wp:effectExtent l="0" t="0" r="6985" b="0"/>
+            <wp:docPr id="6" name="Рисунок 6"/>
+            <wp:cNvGraphicFramePr>
+              <a:graphicFrameLocks xmlns:a="http://schemas.openxmlformats.org/drawingml/2006/main" noChangeAspect="1"/>
+            </wp:cNvGraphicFramePr>
+            <a:graphic xmlns:a="http://schemas.openxmlformats.org/drawingml/2006/main">
+              <a:graphicData uri="http://schemas.openxmlformats.org/drawingml/2006/picture">
+                <pic:pic xmlns:pic="http://schemas.openxmlformats.org/drawingml/2006/picture">
+                  <pic:nvPicPr>
+                    <pic:cNvPr id="0" name="Picture 6"/>
+                    <pic:cNvPicPr>
+                      <a:picLocks noChangeAspect="1" noChangeArrowheads="1"/>
+                    </pic:cNvPicPr>
+                  </pic:nvPicPr>
+                  <pic:blipFill>
+                    <a:blip r:embed="rId22">
+                      <a:extLst>
+                        <a:ext uri="{28A0092B-C50C-407E-A947-70E740481C1C}">
+                          <a14:useLocalDpi xmlns:a14="http://schemas.microsoft.com/office/drawing/2010/main" val="0"/>
+                        </a:ext>
+                      </a:extLst>
+                    </a:blip>
+                    <a:srcRect/>
+                    <a:stretch>
+                      <a:fillRect/>
+                    </a:stretch>
+                  </pic:blipFill>
+                  <pic:spPr bwMode="auto">
+                    <a:xfrm>
+                      <a:off x="0" y="0"/>
+                      <a:ext cx="3842471" cy="4311773"/>
+                    </a:xfrm>
+                    <a:prstGeom prst="rect">
+                      <a:avLst/>
+                    </a:prstGeom>
+                    <a:noFill/>
+                    <a:ln>
+                      <a:noFill/>
+                    </a:ln>
+                  </pic:spPr>
+                </pic:pic>
+              </a:graphicData>
+            </a:graphic>
+          </wp:inline>
+        </w:drawing>
+      </w:r>
+    </w:p>
+    <w:p>
+      <w:pPr>
+        <w:pStyle w:val="a9"/>
+        <w:spacing w:before="0" w:beforeAutospacing="0" w:after="0" w:afterAutospacing="0"/>
+        <w:ind w:left="680" w:firstLine="0"/>
+        <w:jc w:val="left"/>
+        <w:rPr>
+          <w:b/>
+          <w:bCs/>
+          <w:sz w:val="22"/>
+          <w:szCs w:val="22"/>
+        </w:rPr>
+      </w:pPr>
+    </w:p>
+    <w:p>
+      <w:pPr>
+        <w:pStyle w:val="a9"/>
+        <w:spacing w:before="0" w:beforeAutospacing="0" w:after="0" w:afterAutospacing="0"/>
+        <w:ind w:left="680" w:firstLine="0"/>
+        <w:rPr>
+          <w:sz w:val="28"/>
+          <w:szCs w:val="28"/>
+        </w:rPr>
+      </w:pPr>
+      <w:r>
+        <w:rPr>
+          <w:sz w:val="28"/>
+          <w:szCs w:val="28"/>
+        </w:rPr>
+        <w:t>Рис</w:t>
+      </w:r>
+      <w:r>
+        <w:rPr>
+          <w:sz w:val="28"/>
+          <w:szCs w:val="28"/>
+        </w:rPr>
+        <w:t>. А1 – Представление данных в массиве сада</w:t>
+      </w:r>
+    </w:p>
+    <w:p>
+      <w:pPr>
+        <w:pStyle w:val="a9"/>
+        <w:spacing w:before="0" w:beforeAutospacing="0" w:after="0" w:afterAutospacing="0"/>
+        <w:ind w:left="680" w:firstLine="0"/>
+        <w:rPr>
+          <w:sz w:val="28"/>
+          <w:szCs w:val="28"/>
+        </w:rPr>
+      </w:pPr>
+    </w:p>
+    <w:p>
+      <w:pPr>
+        <w:spacing w:before="100" w:beforeAutospacing="1" w:after="100" w:afterAutospacing="1" w:line="240" w:lineRule="auto"/>
+        <w:jc w:val="center"/>
+        <w:rPr>
+          <w:rFonts w:ascii="Times New Roman" w:eastAsia="Times New Roman" w:hAnsi="Times New Roman" w:cs="Times New Roman"/>
+          <w:sz w:val="24"/>
+          <w:szCs w:val="24"/>
+          <w:lang w:eastAsia="ru-RU"/>
+        </w:rPr>
+      </w:pPr>
+      <w:r>
+        <w:rPr>
+          <w:rFonts w:ascii="Times New Roman" w:eastAsia="Times New Roman" w:hAnsi="Times New Roman" w:cs="Times New Roman"/>
+          <w:noProof/>
+          <w:sz w:val="24"/>
+          <w:szCs w:val="24"/>
+          <w:lang w:eastAsia="ru-RU"/>
+        </w:rPr>
+        <w:lastRenderedPageBreak/>
+        <w:drawing>
+          <wp:inline distT="0" distB="0" distL="0" distR="0" wp14:anchorId="2841AFDB" wp14:editId="5F66EF69">
+            <wp:extent cx="3408045" cy="2715260"/>
+            <wp:effectExtent l="0" t="0" r="1905" b="8890"/>
+            <wp:docPr id="8" name="Рисунок 8"/>
+            <wp:cNvGraphicFramePr>
+              <a:graphicFrameLocks xmlns:a="http://schemas.openxmlformats.org/drawingml/2006/main" noChangeAspect="1"/>
+            </wp:cNvGraphicFramePr>
+            <a:graphic xmlns:a="http://schemas.openxmlformats.org/drawingml/2006/main">
+              <a:graphicData uri="http://schemas.openxmlformats.org/drawingml/2006/picture">
+                <pic:pic xmlns:pic="http://schemas.openxmlformats.org/drawingml/2006/picture">
+                  <pic:nvPicPr>
+                    <pic:cNvPr id="0" name="Picture 8"/>
+                    <pic:cNvPicPr>
+                      <a:picLocks noChangeAspect="1" noChangeArrowheads="1"/>
+                    </pic:cNvPicPr>
+                  </pic:nvPicPr>
+                  <pic:blipFill>
+                    <a:blip r:embed="rId23">
+                      <a:extLst>
+                        <a:ext uri="{28A0092B-C50C-407E-A947-70E740481C1C}">
+                          <a14:useLocalDpi xmlns:a14="http://schemas.microsoft.com/office/drawing/2010/main" val="0"/>
+                        </a:ext>
+                      </a:extLst>
+                    </a:blip>
+                    <a:srcRect/>
+                    <a:stretch>
+                      <a:fillRect/>
+                    </a:stretch>
+                  </pic:blipFill>
+                  <pic:spPr bwMode="auto">
+                    <a:xfrm>
+                      <a:off x="0" y="0"/>
+                      <a:ext cx="3408045" cy="2715260"/>
+                    </a:xfrm>
+                    <a:prstGeom prst="rect">
+                      <a:avLst/>
+                    </a:prstGeom>
+                    <a:noFill/>
+                    <a:ln>
+                      <a:noFill/>
+                    </a:ln>
+                  </pic:spPr>
+                </pic:pic>
+              </a:graphicData>
+            </a:graphic>
+          </wp:inline>
+        </w:drawing>
+      </w:r>
+    </w:p>
+    <w:p>
+      <w:pPr>
+        <w:pStyle w:val="a9"/>
+        <w:spacing w:before="0" w:beforeAutospacing="0" w:after="0" w:afterAutospacing="0"/>
+        <w:ind w:left="680" w:firstLine="0"/>
+        <w:rPr>
+          <w:sz w:val="28"/>
+          <w:szCs w:val="28"/>
+        </w:rPr>
+      </w:pPr>
+      <w:r>
+        <w:rPr>
+          <w:sz w:val="28"/>
+          <w:szCs w:val="28"/>
+        </w:rPr>
+        <w:t>Рис</w:t>
+      </w:r>
+      <w:r>
+        <w:rPr>
+          <w:sz w:val="28"/>
+          <w:szCs w:val="28"/>
+        </w:rPr>
+        <w:t>. А</w:t>
+      </w:r>
+      <w:r>
+        <w:rPr>
+          <w:sz w:val="28"/>
+          <w:szCs w:val="28"/>
+        </w:rPr>
+        <w:t>2</w:t>
+      </w:r>
+      <w:r>
+        <w:rPr>
+          <w:sz w:val="28"/>
+          <w:szCs w:val="28"/>
+        </w:rPr>
+        <w:t xml:space="preserve"> – Представление данных </w:t>
+      </w:r>
+      <w:r>
+        <w:rPr>
+          <w:sz w:val="28"/>
+          <w:szCs w:val="28"/>
+        </w:rPr>
+        <w:t>структуре данных для хранения цвета каждой грядки</w:t>
+      </w:r>
+    </w:p>
+    <w:p>
+      <w:pPr>
+        <w:pStyle w:val="a9"/>
+        <w:spacing w:before="0" w:beforeAutospacing="0" w:after="0" w:afterAutospacing="0"/>
+        <w:ind w:left="680" w:firstLine="0"/>
+        <w:rPr>
+          <w:sz w:val="28"/>
+          <w:szCs w:val="28"/>
+        </w:rPr>
+      </w:pPr>
+      <w:r>
+        <w:rPr>
+          <w:noProof/>
+        </w:rPr>
+        <w:drawing>
+          <wp:inline distT="0" distB="0" distL="0" distR="0" wp14:anchorId="040CF64A" wp14:editId="00511D80">
+            <wp:extent cx="4991389" cy="1696699"/>
+            <wp:effectExtent l="0" t="0" r="0" b="0"/>
+            <wp:docPr id="22" name="Рисунок 22"/>
+            <wp:cNvGraphicFramePr>
+              <a:graphicFrameLocks xmlns:a="http://schemas.openxmlformats.org/drawingml/2006/main" noChangeAspect="1"/>
+            </wp:cNvGraphicFramePr>
+            <a:graphic xmlns:a="http://schemas.openxmlformats.org/drawingml/2006/main">
+              <a:graphicData uri="http://schemas.openxmlformats.org/drawingml/2006/picture">
+                <pic:pic xmlns:pic="http://schemas.openxmlformats.org/drawingml/2006/picture">
+                  <pic:nvPicPr>
+                    <pic:cNvPr id="0" name="Picture 18"/>
+                    <pic:cNvPicPr>
+                      <a:picLocks noChangeAspect="1" noChangeArrowheads="1"/>
+                    </pic:cNvPicPr>
+                  </pic:nvPicPr>
+                  <pic:blipFill>
+                    <a:blip r:embed="rId24">
+                      <a:extLst>
+                        <a:ext uri="{28A0092B-C50C-407E-A947-70E740481C1C}">
+                          <a14:useLocalDpi xmlns:a14="http://schemas.microsoft.com/office/drawing/2010/main" val="0"/>
+                        </a:ext>
+                      </a:extLst>
+                    </a:blip>
+                    <a:srcRect/>
+                    <a:stretch>
+                      <a:fillRect/>
+                    </a:stretch>
+                  </pic:blipFill>
+                  <pic:spPr bwMode="auto">
+                    <a:xfrm>
+                      <a:off x="0" y="0"/>
+                      <a:ext cx="5024308" cy="1707889"/>
+                    </a:xfrm>
+                    <a:prstGeom prst="rect">
+                      <a:avLst/>
+                    </a:prstGeom>
+                    <a:noFill/>
+                    <a:ln>
+                      <a:noFill/>
+                    </a:ln>
+                  </pic:spPr>
+                </pic:pic>
+              </a:graphicData>
+            </a:graphic>
+          </wp:inline>
+        </w:drawing>
+      </w:r>
+      <w:r>
+        <w:rPr>
+          <w:sz w:val="28"/>
+          <w:szCs w:val="28"/>
+        </w:rPr>
+        <w:t xml:space="preserve"> </w:t>
+      </w:r>
+    </w:p>
+    <w:p>
+      <w:pPr>
+        <w:pStyle w:val="a9"/>
+        <w:spacing w:before="0" w:beforeAutospacing="0" w:after="0" w:afterAutospacing="0"/>
+        <w:ind w:left="680" w:firstLine="0"/>
+        <w:rPr>
+          <w:sz w:val="28"/>
+          <w:szCs w:val="28"/>
+        </w:rPr>
+      </w:pPr>
+      <w:r>
+        <w:rPr>
+          <w:sz w:val="28"/>
+          <w:szCs w:val="28"/>
+        </w:rPr>
+        <w:t>Рис</w:t>
+      </w:r>
+      <w:r>
+        <w:rPr>
+          <w:sz w:val="28"/>
+          <w:szCs w:val="28"/>
+        </w:rPr>
+        <w:t>. А</w:t>
+      </w:r>
+      <w:r>
+        <w:rPr>
+          <w:sz w:val="28"/>
+          <w:szCs w:val="28"/>
+        </w:rPr>
+        <w:t>3</w:t>
+      </w:r>
+      <w:r>
+        <w:rPr>
+          <w:sz w:val="28"/>
+          <w:szCs w:val="28"/>
+        </w:rPr>
+        <w:t xml:space="preserve"> – Представление данных </w:t>
+      </w:r>
+      <w:r>
+        <w:rPr>
+          <w:sz w:val="28"/>
+          <w:szCs w:val="28"/>
+        </w:rPr>
+        <w:t xml:space="preserve"> в </w:t>
+      </w:r>
+      <w:r>
+        <w:rPr>
+          <w:sz w:val="28"/>
+          <w:szCs w:val="28"/>
+        </w:rPr>
+        <w:t>структур</w:t>
+      </w:r>
+      <w:r>
+        <w:rPr>
+          <w:sz w:val="28"/>
+          <w:szCs w:val="28"/>
+        </w:rPr>
+        <w:t>ах</w:t>
+      </w:r>
+      <w:r>
+        <w:rPr>
+          <w:sz w:val="28"/>
+          <w:szCs w:val="28"/>
+        </w:rPr>
+        <w:t xml:space="preserve"> данных </w:t>
+      </w:r>
+      <w:r>
+        <w:rPr>
+          <w:sz w:val="28"/>
+          <w:szCs w:val="28"/>
+        </w:rPr>
+        <w:t>всех грядок и культур</w:t>
+      </w:r>
+    </w:p>
+    <w:p>
+      <w:pPr>
+        <w:pStyle w:val="a9"/>
+        <w:spacing w:before="0" w:beforeAutospacing="0" w:after="0" w:afterAutospacing="0"/>
+        <w:ind w:left="680" w:firstLine="0"/>
+        <w:rPr>
+          <w:sz w:val="28"/>
+          <w:szCs w:val="28"/>
+        </w:rPr>
+      </w:pPr>
+    </w:p>
+    <w:p>
+      <w:pPr>
+        <w:spacing w:before="100" w:beforeAutospacing="1" w:after="100" w:afterAutospacing="1" w:line="240" w:lineRule="auto"/>
+        <w:jc w:val="center"/>
+        <w:rPr>
+          <w:rFonts w:ascii="Times New Roman" w:eastAsia="Times New Roman" w:hAnsi="Times New Roman" w:cs="Times New Roman"/>
+          <w:sz w:val="24"/>
+          <w:szCs w:val="24"/>
+          <w:lang w:eastAsia="ru-RU"/>
+        </w:rPr>
+      </w:pPr>
+      <w:r>
+        <w:rPr>
+          <w:rFonts w:ascii="Times New Roman" w:eastAsia="Times New Roman" w:hAnsi="Times New Roman" w:cs="Times New Roman"/>
+          <w:noProof/>
+          <w:sz w:val="24"/>
+          <w:szCs w:val="24"/>
+          <w:lang w:eastAsia="ru-RU"/>
+        </w:rPr>
+        <w:lastRenderedPageBreak/>
+        <w:drawing>
+          <wp:inline distT="0" distB="0" distL="0" distR="0" wp14:anchorId="4B92628F" wp14:editId="40F1B897">
+            <wp:extent cx="2916555" cy="5950585"/>
+            <wp:effectExtent l="0" t="0" r="0" b="0"/>
+            <wp:docPr id="10" name="Рисунок 10"/>
+            <wp:cNvGraphicFramePr>
+              <a:graphicFrameLocks xmlns:a="http://schemas.openxmlformats.org/drawingml/2006/main" noChangeAspect="1"/>
+            </wp:cNvGraphicFramePr>
+            <a:graphic xmlns:a="http://schemas.openxmlformats.org/drawingml/2006/main">
+              <a:graphicData uri="http://schemas.openxmlformats.org/drawingml/2006/picture">
+                <pic:pic xmlns:pic="http://schemas.openxmlformats.org/drawingml/2006/picture">
+                  <pic:nvPicPr>
+                    <pic:cNvPr id="0" name="Picture 10"/>
+                    <pic:cNvPicPr>
+                      <a:picLocks noChangeAspect="1" noChangeArrowheads="1"/>
+                    </pic:cNvPicPr>
+                  </pic:nvPicPr>
+                  <pic:blipFill>
+                    <a:blip r:embed="rId25">
+                      <a:extLst>
+                        <a:ext uri="{28A0092B-C50C-407E-A947-70E740481C1C}">
+                          <a14:useLocalDpi xmlns:a14="http://schemas.microsoft.com/office/drawing/2010/main" val="0"/>
+                        </a:ext>
+                      </a:extLst>
+                    </a:blip>
+                    <a:srcRect/>
+                    <a:stretch>
+                      <a:fillRect/>
+                    </a:stretch>
+                  </pic:blipFill>
+                  <pic:spPr bwMode="auto">
+                    <a:xfrm>
+                      <a:off x="0" y="0"/>
+                      <a:ext cx="2916555" cy="5950585"/>
+                    </a:xfrm>
+                    <a:prstGeom prst="rect">
+                      <a:avLst/>
+                    </a:prstGeom>
+                    <a:noFill/>
+                    <a:ln>
+                      <a:noFill/>
+                    </a:ln>
+                  </pic:spPr>
+                </pic:pic>
+              </a:graphicData>
+            </a:graphic>
+          </wp:inline>
+        </w:drawing>
+      </w:r>
+    </w:p>
+    <w:p>
+      <w:pPr>
+        <w:pStyle w:val="a9"/>
+        <w:spacing w:before="0" w:beforeAutospacing="0" w:after="0" w:afterAutospacing="0"/>
+        <w:ind w:left="680" w:firstLine="0"/>
+        <w:rPr>
+          <w:sz w:val="28"/>
+          <w:szCs w:val="28"/>
+        </w:rPr>
+      </w:pPr>
+      <w:r>
+        <w:rPr>
+          <w:sz w:val="28"/>
+          <w:szCs w:val="28"/>
+        </w:rPr>
+        <w:t>Рис</w:t>
+      </w:r>
+      <w:r>
+        <w:rPr>
+          <w:sz w:val="28"/>
+          <w:szCs w:val="28"/>
+        </w:rPr>
+        <w:t>. А</w:t>
+      </w:r>
+      <w:r>
+        <w:rPr>
+          <w:sz w:val="28"/>
+          <w:szCs w:val="28"/>
+        </w:rPr>
+        <w:t>4</w:t>
+      </w:r>
+      <w:r>
+        <w:rPr>
+          <w:sz w:val="28"/>
+          <w:szCs w:val="28"/>
+        </w:rPr>
+        <w:t xml:space="preserve"> –</w:t>
+      </w:r>
+      <w:r>
+        <w:rPr>
+          <w:sz w:val="28"/>
+          <w:szCs w:val="28"/>
+        </w:rPr>
+        <w:t xml:space="preserve"> Алгоритм добавления новой культуры</w:t>
+      </w:r>
+    </w:p>
+    <w:p>
+      <w:pPr>
+        <w:pStyle w:val="a9"/>
+        <w:spacing w:before="0" w:beforeAutospacing="0" w:after="0" w:afterAutospacing="0"/>
+        <w:ind w:left="680" w:firstLine="0"/>
+        <w:rPr>
+          <w:sz w:val="28"/>
+          <w:szCs w:val="28"/>
+        </w:rPr>
+      </w:pPr>
+    </w:p>
+    <w:p>
+      <w:pPr>
+        <w:spacing w:before="100" w:beforeAutospacing="1" w:after="100" w:afterAutospacing="1" w:line="240" w:lineRule="auto"/>
+        <w:rPr>
+          <w:rFonts w:ascii="Times New Roman" w:eastAsia="Times New Roman" w:hAnsi="Times New Roman" w:cs="Times New Roman"/>
+          <w:sz w:val="24"/>
+          <w:szCs w:val="24"/>
+          <w:lang w:eastAsia="ru-RU"/>
+        </w:rPr>
+      </w:pPr>
+    </w:p>
+    <w:p>
+      <w:pPr>
+        <w:pStyle w:val="a9"/>
+        <w:spacing w:before="0" w:beforeAutospacing="0" w:after="0" w:afterAutospacing="0"/>
+        <w:ind w:left="680" w:firstLine="0"/>
+        <w:rPr>
+          <w:sz w:val="28"/>
+          <w:szCs w:val="28"/>
+        </w:rPr>
+      </w:pPr>
+    </w:p>
+    <w:p>
+      <w:pPr>
+        <w:spacing w:before="100" w:beforeAutospacing="1" w:after="100" w:afterAutospacing="1" w:line="240" w:lineRule="auto"/>
+        <w:jc w:val="center"/>
+        <w:rPr>
+          <w:rFonts w:ascii="Times New Roman" w:eastAsia="Times New Roman" w:hAnsi="Times New Roman" w:cs="Times New Roman"/>
+          <w:sz w:val="24"/>
+          <w:szCs w:val="24"/>
+          <w:lang w:eastAsia="ru-RU"/>
+        </w:rPr>
+      </w:pPr>
+      <w:r>
+        <w:rPr>
+          <w:rFonts w:ascii="Times New Roman" w:eastAsia="Times New Roman" w:hAnsi="Times New Roman" w:cs="Times New Roman"/>
+          <w:noProof/>
+          <w:sz w:val="24"/>
+          <w:szCs w:val="24"/>
+          <w:lang w:eastAsia="ru-RU"/>
+        </w:rPr>
+        <w:lastRenderedPageBreak/>
+        <w:drawing>
+          <wp:inline distT="0" distB="0" distL="0" distR="0" wp14:anchorId="0CA39DD6" wp14:editId="4B5B0BB8">
+            <wp:extent cx="1143000" cy="6532245"/>
+            <wp:effectExtent l="0" t="0" r="0" b="1905"/>
+            <wp:docPr id="16" name="Рисунок 16"/>
+            <wp:cNvGraphicFramePr>
+              <a:graphicFrameLocks xmlns:a="http://schemas.openxmlformats.org/drawingml/2006/main" noChangeAspect="1"/>
+            </wp:cNvGraphicFramePr>
+            <a:graphic xmlns:a="http://schemas.openxmlformats.org/drawingml/2006/main">
+              <a:graphicData uri="http://schemas.openxmlformats.org/drawingml/2006/picture">
+                <pic:pic xmlns:pic="http://schemas.openxmlformats.org/drawingml/2006/picture">
+                  <pic:nvPicPr>
+                    <pic:cNvPr id="0" name="Picture 12"/>
+                    <pic:cNvPicPr>
+                      <a:picLocks noChangeAspect="1" noChangeArrowheads="1"/>
+                    </pic:cNvPicPr>
+                  </pic:nvPicPr>
+                  <pic:blipFill>
+                    <a:blip r:embed="rId26">
+                      <a:extLst>
+                        <a:ext uri="{28A0092B-C50C-407E-A947-70E740481C1C}">
+                          <a14:useLocalDpi xmlns:a14="http://schemas.microsoft.com/office/drawing/2010/main" val="0"/>
+                        </a:ext>
+                      </a:extLst>
+                    </a:blip>
+                    <a:srcRect/>
+                    <a:stretch>
+                      <a:fillRect/>
+                    </a:stretch>
+                  </pic:blipFill>
+                  <pic:spPr bwMode="auto">
+                    <a:xfrm>
+                      <a:off x="0" y="0"/>
+                      <a:ext cx="1143000" cy="6532245"/>
+                    </a:xfrm>
+                    <a:prstGeom prst="rect">
+                      <a:avLst/>
+                    </a:prstGeom>
+                    <a:noFill/>
+                    <a:ln>
+                      <a:noFill/>
+                    </a:ln>
+                  </pic:spPr>
+                </pic:pic>
+              </a:graphicData>
+            </a:graphic>
+          </wp:inline>
+        </w:drawing>
+      </w:r>
+    </w:p>
+    <w:p>
+      <w:pPr>
+        <w:pStyle w:val="a9"/>
+        <w:spacing w:before="0" w:beforeAutospacing="0" w:after="0" w:afterAutospacing="0"/>
+        <w:ind w:left="680" w:firstLine="0"/>
+        <w:rPr>
+          <w:sz w:val="28"/>
+          <w:szCs w:val="28"/>
+        </w:rPr>
+      </w:pPr>
+      <w:r>
+        <w:rPr>
+          <w:sz w:val="28"/>
+          <w:szCs w:val="28"/>
+        </w:rPr>
+        <w:t>Рис</w:t>
+      </w:r>
+      <w:r>
+        <w:rPr>
+          <w:sz w:val="28"/>
+          <w:szCs w:val="28"/>
+        </w:rPr>
+        <w:t>. А</w:t>
+      </w:r>
+      <w:r>
+        <w:rPr>
+          <w:sz w:val="28"/>
+          <w:szCs w:val="28"/>
+        </w:rPr>
+        <w:t>5</w:t>
+      </w:r>
+      <w:r>
+        <w:rPr>
+          <w:sz w:val="28"/>
+          <w:szCs w:val="28"/>
+        </w:rPr>
+        <w:t xml:space="preserve"> – </w:t>
+      </w:r>
+      <w:r>
+        <w:rPr>
+          <w:sz w:val="28"/>
+          <w:szCs w:val="28"/>
+        </w:rPr>
+        <w:t>Алгоритм отрисовка садового участка</w:t>
+      </w:r>
+    </w:p>
+    <w:p>
+      <w:pPr>
+        <w:pStyle w:val="a9"/>
+        <w:spacing w:before="0" w:beforeAutospacing="0" w:after="0" w:afterAutospacing="0"/>
+        <w:ind w:left="680" w:firstLine="0"/>
+        <w:rPr>
+          <w:sz w:val="28"/>
+          <w:szCs w:val="28"/>
+        </w:rPr>
+      </w:pPr>
+    </w:p>
+    <w:p>
+      <w:pPr>
+        <w:spacing w:before="100" w:beforeAutospacing="1" w:after="100" w:afterAutospacing="1" w:line="240" w:lineRule="auto"/>
+        <w:jc w:val="center"/>
+        <w:rPr>
+          <w:rFonts w:ascii="Times New Roman" w:eastAsia="Times New Roman" w:hAnsi="Times New Roman" w:cs="Times New Roman"/>
+          <w:sz w:val="24"/>
+          <w:szCs w:val="24"/>
+          <w:lang w:eastAsia="ru-RU"/>
+        </w:rPr>
+      </w:pPr>
+      <w:r>
+        <w:rPr>
+          <w:rFonts w:ascii="Times New Roman" w:eastAsia="Times New Roman" w:hAnsi="Times New Roman" w:cs="Times New Roman"/>
+          <w:noProof/>
+          <w:sz w:val="24"/>
+          <w:szCs w:val="24"/>
+          <w:lang w:eastAsia="ru-RU"/>
+        </w:rPr>
+        <w:lastRenderedPageBreak/>
+        <w:drawing>
+          <wp:inline distT="0" distB="0" distL="0" distR="0" wp14:anchorId="1C2C9DB6" wp14:editId="2C287327">
+            <wp:extent cx="1475740" cy="5160645"/>
+            <wp:effectExtent l="0" t="0" r="0" b="1905"/>
+            <wp:docPr id="20" name="Рисунок 20"/>
+            <wp:cNvGraphicFramePr>
+              <a:graphicFrameLocks xmlns:a="http://schemas.openxmlformats.org/drawingml/2006/main" noChangeAspect="1"/>
+            </wp:cNvGraphicFramePr>
+            <a:graphic xmlns:a="http://schemas.openxmlformats.org/drawingml/2006/main">
+              <a:graphicData uri="http://schemas.openxmlformats.org/drawingml/2006/picture">
+                <pic:pic xmlns:pic="http://schemas.openxmlformats.org/drawingml/2006/picture">
+                  <pic:nvPicPr>
+                    <pic:cNvPr id="0" name="Picture 14"/>
+                    <pic:cNvPicPr>
+                      <a:picLocks noChangeAspect="1" noChangeArrowheads="1"/>
+                    </pic:cNvPicPr>
+                  </pic:nvPicPr>
+                  <pic:blipFill>
+                    <a:blip r:embed="rId27">
+                      <a:extLst>
+                        <a:ext uri="{28A0092B-C50C-407E-A947-70E740481C1C}">
+                          <a14:useLocalDpi xmlns:a14="http://schemas.microsoft.com/office/drawing/2010/main" val="0"/>
+                        </a:ext>
+                      </a:extLst>
+                    </a:blip>
+                    <a:srcRect/>
+                    <a:stretch>
+                      <a:fillRect/>
+                    </a:stretch>
+                  </pic:blipFill>
+                  <pic:spPr bwMode="auto">
+                    <a:xfrm>
+                      <a:off x="0" y="0"/>
+                      <a:ext cx="1475740" cy="5160645"/>
+                    </a:xfrm>
+                    <a:prstGeom prst="rect">
+                      <a:avLst/>
+                    </a:prstGeom>
+                    <a:noFill/>
+                    <a:ln>
+                      <a:noFill/>
+                    </a:ln>
+                  </pic:spPr>
+                </pic:pic>
+              </a:graphicData>
+            </a:graphic>
+          </wp:inline>
+        </w:drawing>
+      </w:r>
+    </w:p>
+    <w:p>
+      <w:pPr>
+        <w:pStyle w:val="a9"/>
+        <w:spacing w:before="0" w:beforeAutospacing="0" w:after="0" w:afterAutospacing="0"/>
+        <w:ind w:left="680" w:firstLine="0"/>
+        <w:rPr>
+          <w:sz w:val="28"/>
+          <w:szCs w:val="28"/>
+        </w:rPr>
+      </w:pPr>
+      <w:r>
+        <w:rPr>
+          <w:sz w:val="28"/>
+          <w:szCs w:val="28"/>
+        </w:rPr>
+        <w:t>Рис</w:t>
+      </w:r>
+      <w:r>
+        <w:rPr>
+          <w:sz w:val="28"/>
+          <w:szCs w:val="28"/>
+        </w:rPr>
+        <w:t>. А</w:t>
+      </w:r>
+      <w:r>
+        <w:rPr>
+          <w:sz w:val="28"/>
+          <w:szCs w:val="28"/>
+        </w:rPr>
+        <w:t>6</w:t>
+      </w:r>
+      <w:r>
+        <w:rPr>
+          <w:sz w:val="28"/>
+          <w:szCs w:val="28"/>
+        </w:rPr>
+        <w:t xml:space="preserve"> – </w:t>
+      </w:r>
+      <w:r>
+        <w:rPr>
+          <w:sz w:val="28"/>
+          <w:szCs w:val="28"/>
+        </w:rPr>
+        <w:t>Алгоритм подпрограммы по отрисовки квадрата(элемента сада и др)</w:t>
+      </w:r>
+    </w:p>
+    <w:p>
+      <w:pPr>
+        <w:pStyle w:val="a9"/>
+        <w:spacing w:before="0" w:beforeAutospacing="0" w:after="0" w:afterAutospacing="0"/>
+        <w:ind w:left="680" w:firstLine="0"/>
+        <w:rPr>
+          <w:sz w:val="28"/>
+          <w:szCs w:val="28"/>
+        </w:rPr>
+      </w:pPr>
+    </w:p>
+    <w:p>
+      <w:pPr>
+        <w:spacing w:before="100" w:beforeAutospacing="1" w:after="100" w:afterAutospacing="1" w:line="240" w:lineRule="auto"/>
+        <w:jc w:val="center"/>
+        <w:rPr>
+          <w:rFonts w:ascii="Times New Roman" w:eastAsia="Times New Roman" w:hAnsi="Times New Roman" w:cs="Times New Roman"/>
+          <w:sz w:val="24"/>
+          <w:szCs w:val="24"/>
+          <w:lang w:eastAsia="ru-RU"/>
+        </w:rPr>
+      </w:pPr>
+      <w:r>
+        <w:rPr>
+          <w:rFonts w:ascii="Times New Roman" w:eastAsia="Times New Roman" w:hAnsi="Times New Roman" w:cs="Times New Roman"/>
+          <w:noProof/>
+          <w:sz w:val="24"/>
+          <w:szCs w:val="24"/>
+          <w:lang w:eastAsia="ru-RU"/>
+        </w:rPr>
+        <w:lastRenderedPageBreak/>
+        <w:drawing>
+          <wp:inline distT="0" distB="0" distL="0" distR="0" wp14:anchorId="14F7B967" wp14:editId="7CF43811">
+            <wp:extent cx="3389117" cy="8375073"/>
+            <wp:effectExtent l="0" t="0" r="1905" b="6985"/>
+            <wp:docPr id="21" name="Рисунок 21"/>
+            <wp:cNvGraphicFramePr>
+              <a:graphicFrameLocks xmlns:a="http://schemas.openxmlformats.org/drawingml/2006/main" noChangeAspect="1"/>
+            </wp:cNvGraphicFramePr>
+            <a:graphic xmlns:a="http://schemas.openxmlformats.org/drawingml/2006/main">
+              <a:graphicData uri="http://schemas.openxmlformats.org/drawingml/2006/picture">
+                <pic:pic xmlns:pic="http://schemas.openxmlformats.org/drawingml/2006/picture">
+                  <pic:nvPicPr>
+                    <pic:cNvPr id="0" name="Picture 16"/>
+                    <pic:cNvPicPr>
+                      <a:picLocks noChangeAspect="1" noChangeArrowheads="1"/>
+                    </pic:cNvPicPr>
+                  </pic:nvPicPr>
+                  <pic:blipFill>
+                    <a:blip r:embed="rId28">
+                      <a:extLst>
+                        <a:ext uri="{28A0092B-C50C-407E-A947-70E740481C1C}">
+                          <a14:useLocalDpi xmlns:a14="http://schemas.microsoft.com/office/drawing/2010/main" val="0"/>
+                        </a:ext>
+                      </a:extLst>
+                    </a:blip>
+                    <a:srcRect/>
+                    <a:stretch>
+                      <a:fillRect/>
+                    </a:stretch>
+                  </pic:blipFill>
+                  <pic:spPr bwMode="auto">
+                    <a:xfrm>
+                      <a:off x="0" y="0"/>
+                      <a:ext cx="3417416" cy="8445005"/>
+                    </a:xfrm>
+                    <a:prstGeom prst="rect">
+                      <a:avLst/>
+                    </a:prstGeom>
+                    <a:noFill/>
+                    <a:ln>
+                      <a:noFill/>
+                    </a:ln>
+                  </pic:spPr>
+                </pic:pic>
+              </a:graphicData>
+            </a:graphic>
+          </wp:inline>
+        </w:drawing>
+      </w:r>
+    </w:p>
+    <w:p>
+      <w:pPr>
+        <w:pStyle w:val="a9"/>
+        <w:spacing w:before="0" w:beforeAutospacing="0" w:after="0" w:afterAutospacing="0"/>
+        <w:ind w:left="680" w:firstLine="0"/>
+        <w:rPr>
+          <w:sz w:val="28"/>
+          <w:szCs w:val="28"/>
+        </w:rPr>
+      </w:pPr>
+      <w:r>
+        <w:rPr>
+          <w:sz w:val="28"/>
+          <w:szCs w:val="28"/>
+        </w:rPr>
+        <w:t>Рис</w:t>
+      </w:r>
+      <w:r>
+        <w:rPr>
+          <w:sz w:val="28"/>
+          <w:szCs w:val="28"/>
+        </w:rPr>
+        <w:t>. А</w:t>
+      </w:r>
+      <w:r>
+        <w:rPr>
+          <w:sz w:val="28"/>
+          <w:szCs w:val="28"/>
+        </w:rPr>
+        <w:t>7</w:t>
+      </w:r>
+      <w:r>
+        <w:rPr>
+          <w:sz w:val="28"/>
+          <w:szCs w:val="28"/>
+        </w:rPr>
+        <w:t xml:space="preserve"> –</w:t>
+      </w:r>
+      <w:r>
+        <w:rPr>
+          <w:sz w:val="28"/>
+          <w:szCs w:val="28"/>
+        </w:rPr>
+        <w:t xml:space="preserve"> Алгоритм выделения элементов сада для изменения</w:t>
+      </w:r>
+    </w:p>
+    <w:p>
+      <w:pPr>
+        <w:pStyle w:val="a9"/>
+        <w:spacing w:before="0" w:beforeAutospacing="0" w:after="0" w:afterAutospacing="0"/>
+        <w:ind w:left="680" w:firstLine="0"/>
+        <w:rPr>
+          <w:sz w:val="28"/>
+          <w:szCs w:val="28"/>
+        </w:rPr>
+      </w:pPr>
+    </w:p>
+    <w:p>
+      <w:pPr>
+        <w:pStyle w:val="a9"/>
+        <w:spacing w:before="0" w:beforeAutospacing="0" w:after="0" w:afterAutospacing="0"/>
+        <w:ind w:left="680" w:firstLine="0"/>
+        <w:rPr>
+          <w:sz w:val="28"/>
+          <w:szCs w:val="28"/>
+        </w:rPr>
+      </w:pPr>
+    </w:p>
+    <w:p>
+      <w:pPr>
+        <w:spacing w:before="100" w:beforeAutospacing="1" w:after="100" w:afterAutospacing="1" w:line="240" w:lineRule="auto"/>
+        <w:jc w:val="center"/>
+        <w:rPr>
+          <w:rFonts w:ascii="Times New Roman" w:eastAsia="Times New Roman" w:hAnsi="Times New Roman" w:cs="Times New Roman"/>
+          <w:sz w:val="24"/>
+          <w:szCs w:val="24"/>
+          <w:lang w:eastAsia="ru-RU"/>
+        </w:rPr>
+      </w:pPr>
+      <w:r>
+        <w:rPr>
+          <w:rFonts w:ascii="Times New Roman" w:eastAsia="Times New Roman" w:hAnsi="Times New Roman" w:cs="Times New Roman"/>
+          <w:noProof/>
+          <w:sz w:val="24"/>
+          <w:szCs w:val="24"/>
+          <w:lang w:eastAsia="ru-RU"/>
+        </w:rPr>
+        <w:lastRenderedPageBreak/>
+        <w:drawing>
+          <wp:inline distT="0" distB="0" distL="0" distR="0" wp14:anchorId="726FE638" wp14:editId="0F4FB02D">
+            <wp:extent cx="5940425" cy="6104255"/>
+            <wp:effectExtent l="0" t="0" r="3175" b="0"/>
+            <wp:docPr id="23" name="Рисунок 23"/>
+            <wp:cNvGraphicFramePr>
+              <a:graphicFrameLocks xmlns:a="http://schemas.openxmlformats.org/drawingml/2006/main" noChangeAspect="1"/>
+            </wp:cNvGraphicFramePr>
+            <a:graphic xmlns:a="http://schemas.openxmlformats.org/drawingml/2006/main">
+              <a:graphicData uri="http://schemas.openxmlformats.org/drawingml/2006/picture">
+                <pic:pic xmlns:pic="http://schemas.openxmlformats.org/drawingml/2006/picture">
+                  <pic:nvPicPr>
+                    <pic:cNvPr id="0" name="Picture 20"/>
+                    <pic:cNvPicPr>
+                      <a:picLocks noChangeAspect="1" noChangeArrowheads="1"/>
+                    </pic:cNvPicPr>
+                  </pic:nvPicPr>
+                  <pic:blipFill>
+                    <a:blip r:embed="rId29">
+                      <a:extLst>
+                        <a:ext uri="{28A0092B-C50C-407E-A947-70E740481C1C}">
+                          <a14:useLocalDpi xmlns:a14="http://schemas.microsoft.com/office/drawing/2010/main" val="0"/>
+                        </a:ext>
+                      </a:extLst>
+                    </a:blip>
+                    <a:srcRect/>
+                    <a:stretch>
+                      <a:fillRect/>
+                    </a:stretch>
+                  </pic:blipFill>
+                  <pic:spPr bwMode="auto">
+                    <a:xfrm>
+                      <a:off x="0" y="0"/>
+                      <a:ext cx="5940425" cy="6104255"/>
+                    </a:xfrm>
+                    <a:prstGeom prst="rect">
+                      <a:avLst/>
+                    </a:prstGeom>
+                    <a:noFill/>
+                    <a:ln>
+                      <a:noFill/>
+                    </a:ln>
+                  </pic:spPr>
+                </pic:pic>
+              </a:graphicData>
+            </a:graphic>
+          </wp:inline>
+        </w:drawing>
+      </w:r>
+    </w:p>
+    <w:p>
+      <w:pPr>
+        <w:pStyle w:val="a9"/>
+        <w:spacing w:before="0" w:beforeAutospacing="0" w:after="0" w:afterAutospacing="0"/>
+        <w:ind w:left="680" w:firstLine="0"/>
+        <w:rPr>
+          <w:sz w:val="28"/>
+          <w:szCs w:val="28"/>
+        </w:rPr>
+      </w:pPr>
+    </w:p>
+    <w:p>
+      <w:pPr>
+        <w:pStyle w:val="a9"/>
+        <w:spacing w:before="0" w:beforeAutospacing="0" w:after="0" w:afterAutospacing="0"/>
+        <w:ind w:left="680" w:firstLine="0"/>
+        <w:rPr>
+          <w:sz w:val="28"/>
+          <w:szCs w:val="28"/>
+        </w:rPr>
+      </w:pPr>
+      <w:r>
+        <w:rPr>
+          <w:sz w:val="28"/>
+          <w:szCs w:val="28"/>
+        </w:rPr>
+        <w:t>Рис</w:t>
+      </w:r>
+      <w:r>
+        <w:rPr>
+          <w:sz w:val="28"/>
+          <w:szCs w:val="28"/>
+        </w:rPr>
+        <w:t>. А</w:t>
+      </w:r>
+      <w:r>
+        <w:rPr>
+          <w:sz w:val="28"/>
+          <w:szCs w:val="28"/>
+        </w:rPr>
+        <w:t>8</w:t>
+      </w:r>
+      <w:r>
+        <w:rPr>
+          <w:sz w:val="28"/>
+          <w:szCs w:val="28"/>
+        </w:rPr>
+        <w:t xml:space="preserve"> – </w:t>
+      </w:r>
+      <w:r>
+        <w:rPr>
+          <w:sz w:val="28"/>
+          <w:szCs w:val="28"/>
+        </w:rPr>
+        <w:t>Алгоритм просмотра всего садового участка</w:t>
+      </w:r>
+    </w:p>
+    <w:p>
+      <w:pPr>
+        <w:pStyle w:val="a9"/>
+        <w:spacing w:before="0" w:beforeAutospacing="0" w:after="0" w:afterAutospacing="0"/>
+        <w:ind w:left="680" w:firstLine="0"/>
+        <w:rPr>
+          <w:sz w:val="28"/>
+          <w:szCs w:val="28"/>
+        </w:rPr>
+      </w:pPr>
+    </w:p>
+    <w:p>
+      <w:pPr>
+        <w:pStyle w:val="a9"/>
+        <w:spacing w:before="0" w:beforeAutospacing="0" w:after="0" w:afterAutospacing="0"/>
+        <w:ind w:left="680" w:firstLine="0"/>
+        <w:rPr>
+          <w:sz w:val="28"/>
+          <w:szCs w:val="28"/>
+        </w:rPr>
+      </w:pPr>
+    </w:p>
+    <w:p>
+      <w:pPr>
+        <w:pStyle w:val="a9"/>
+        <w:spacing w:before="0" w:beforeAutospacing="0" w:after="0" w:afterAutospacing="0"/>
+        <w:ind w:left="680" w:firstLine="0"/>
+        <w:rPr>
+          <w:sz w:val="28"/>
+          <w:szCs w:val="28"/>
+        </w:rPr>
+      </w:pPr>
+    </w:p>
+    <w:p>
+      <w:pPr>
+        <w:pStyle w:val="a9"/>
+        <w:spacing w:before="0" w:beforeAutospacing="0" w:after="0" w:afterAutospacing="0"/>
+        <w:ind w:left="680" w:firstLine="0"/>
+        <w:rPr>
+          <w:sz w:val="28"/>
+          <w:szCs w:val="28"/>
+        </w:rPr>
+      </w:pPr>
+    </w:p>
+    <w:p>
+      <w:pPr>
+        <w:pStyle w:val="a9"/>
+        <w:spacing w:before="0" w:beforeAutospacing="0" w:after="0" w:afterAutospacing="0"/>
+        <w:ind w:left="680" w:firstLine="0"/>
+        <w:rPr>
+          <w:sz w:val="28"/>
+          <w:szCs w:val="28"/>
+        </w:rPr>
+      </w:pPr>
+    </w:p>
+    <w:p>
+      <w:pPr>
+        <w:pStyle w:val="a9"/>
+        <w:spacing w:before="0" w:beforeAutospacing="0" w:after="0" w:afterAutospacing="0"/>
+        <w:ind w:left="680" w:firstLine="0"/>
+        <w:rPr>
+          <w:sz w:val="28"/>
+          <w:szCs w:val="28"/>
+        </w:rPr>
+      </w:pPr>
+    </w:p>
+    <w:p>
+      <w:pPr>
+        <w:pStyle w:val="a9"/>
+        <w:spacing w:before="0" w:beforeAutospacing="0" w:after="0" w:afterAutospacing="0"/>
+        <w:ind w:left="680" w:firstLine="0"/>
+        <w:rPr>
+          <w:sz w:val="28"/>
+          <w:szCs w:val="28"/>
+        </w:rPr>
+      </w:pPr>
+    </w:p>
+    <w:p>
+      <w:pPr>
+        <w:pStyle w:val="a9"/>
+        <w:spacing w:before="0" w:beforeAutospacing="0" w:after="0" w:afterAutospacing="0"/>
+        <w:ind w:left="680" w:firstLine="0"/>
+        <w:rPr>
+          <w:sz w:val="28"/>
+          <w:szCs w:val="28"/>
+        </w:rPr>
+      </w:pPr>
+    </w:p>
+    <w:p>
+      <w:pPr>
+        <w:pStyle w:val="a9"/>
+        <w:spacing w:before="0" w:beforeAutospacing="0" w:after="0" w:afterAutospacing="0"/>
+        <w:ind w:left="680" w:firstLine="0"/>
+        <w:rPr>
+          <w:sz w:val="28"/>
+          <w:szCs w:val="28"/>
+        </w:rPr>
+      </w:pPr>
+    </w:p>
+    <w:p>
+      <w:pPr>
+        <w:pStyle w:val="a9"/>
+        <w:spacing w:before="0" w:beforeAutospacing="0" w:after="0" w:afterAutospacing="0"/>
+        <w:ind w:left="680" w:firstLine="0"/>
+        <w:rPr>
+          <w:sz w:val="28"/>
+          <w:szCs w:val="28"/>
+        </w:rPr>
+      </w:pPr>
+    </w:p>
+    <w:p>
+      <w:pPr>
+        <w:pStyle w:val="a9"/>
+        <w:spacing w:before="0" w:beforeAutospacing="0" w:after="0" w:afterAutospacing="0"/>
+        <w:ind w:left="680" w:firstLine="0"/>
+        <w:rPr>
+          <w:sz w:val="28"/>
+          <w:szCs w:val="28"/>
+        </w:rPr>
+      </w:pPr>
+    </w:p>
+    <w:p>
+      <w:pPr>
+        <w:pStyle w:val="a9"/>
+        <w:spacing w:before="0" w:beforeAutospacing="0" w:after="0" w:afterAutospacing="0"/>
+        <w:ind w:left="680" w:firstLine="0"/>
+        <w:rPr>
+          <w:sz w:val="28"/>
+          <w:szCs w:val="28"/>
+        </w:rPr>
+      </w:pPr>
+    </w:p>
+    <w:p>
+      <w:pPr>
+        <w:pStyle w:val="a9"/>
+        <w:spacing w:before="0" w:beforeAutospacing="0" w:after="0" w:afterAutospacing="0"/>
+        <w:ind w:firstLine="0"/>
+        <w:jc w:val="center"/>
+        <w:rPr>
+          <w:b/>
+          <w:bCs/>
+          <w:sz w:val="32"/>
+          <w:szCs w:val="32"/>
+          <w:lang w:val="en-US"/>
+        </w:rPr>
+      </w:pPr>
+      <w:r>
+        <w:rPr>
+          <w:b/>
+          <w:bCs/>
+          <w:sz w:val="32"/>
+          <w:szCs w:val="32"/>
+        </w:rPr>
+        <w:lastRenderedPageBreak/>
+        <w:t>ПРИЛОЖЕНИЕ</w:t>
+      </w:r>
+      <w:r>
+        <w:rPr>
+          <w:b/>
+          <w:bCs/>
+          <w:sz w:val="32"/>
+          <w:szCs w:val="32"/>
+          <w:lang w:val="en-US"/>
+        </w:rPr>
+        <w:t xml:space="preserve"> </w:t>
+      </w:r>
+      <w:r>
+        <w:rPr>
+          <w:b/>
+          <w:bCs/>
+          <w:sz w:val="32"/>
+          <w:szCs w:val="32"/>
+        </w:rPr>
+        <w:t>В</w:t>
+      </w:r>
+    </w:p>
+    <w:p>
+      <w:pPr>
+        <w:pStyle w:val="a9"/>
+        <w:spacing w:before="0" w:beforeAutospacing="0" w:after="0" w:afterAutospacing="0"/>
+        <w:ind w:left="680" w:firstLine="0"/>
+        <w:rPr>
+          <w:sz w:val="28"/>
+          <w:szCs w:val="28"/>
+        </w:rPr>
+      </w:pPr>
+    </w:p>
+    <w:p>
+      <w:pPr>
+        <w:pStyle w:val="a9"/>
+        <w:spacing w:before="0" w:beforeAutospacing="0" w:after="0" w:afterAutospacing="0"/>
+        <w:ind w:firstLine="0"/>
+        <w:rPr>
+          <w:sz w:val="28"/>
+          <w:szCs w:val="28"/>
+        </w:rPr>
+      </w:pPr>
+    </w:p>
+    <w:p>
+      <w:pPr>
+        <w:pStyle w:val="a9"/>
+        <w:spacing w:before="0" w:beforeAutospacing="0" w:after="0" w:afterAutospacing="0"/>
+        <w:ind w:left="680" w:firstLine="0"/>
+        <w:rPr>
+          <w:sz w:val="28"/>
+          <w:szCs w:val="28"/>
+        </w:rPr>
+      </w:pPr>
+    </w:p>
+    <w:p>
+      <w:pPr>
+        <w:pStyle w:val="a9"/>
+        <w:spacing w:before="0" w:beforeAutospacing="0" w:after="0" w:afterAutospacing="0"/>
+        <w:ind w:left="680" w:firstLine="0"/>
+      </w:pPr>
+    </w:p>
     <w:sectPr>
-      <w:footerReference w:type="default" r:id="rId22"/>
+      <w:footerReference w:type="default" r:id="rId30"/>
       <w:pgSz w:w="11906" w:h="16838"/>
       <w:pgMar w:top="1134" w:right="850" w:bottom="1134" w:left="1701" w:header="708" w:footer="708" w:gutter="0"/>
       <w:cols w:space="708"/>
@@ -28365,6 +30364,92 @@
     </w:lvl>
   </w:abstractNum>
   <w:abstractNum w:abstractNumId="21" w15:restartNumberingAfterBreak="0">
+    <w:nsid w:val="5A7349DE"/>
+    <w:multiLevelType w:val="hybridMultilevel"/>
+    <w:tmpl w:val="FC608E46"/>
+    <w:lvl w:ilvl="0" w:tplc="0419000F">
+      <w:start w:val="1"/>
+      <w:numFmt w:val="decimal"/>
+      <w:lvlText w:val="%1."/>
+      <w:lvlJc w:val="left"/>
+      <w:pPr>
+        <w:ind w:left="1400" w:hanging="360"/>
+      </w:pPr>
+    </w:lvl>
+    <w:lvl w:ilvl="1" w:tplc="04190019" w:tentative="1">
+      <w:start w:val="1"/>
+      <w:numFmt w:val="lowerLetter"/>
+      <w:lvlText w:val="%2."/>
+      <w:lvlJc w:val="left"/>
+      <w:pPr>
+        <w:ind w:left="2120" w:hanging="360"/>
+      </w:pPr>
+    </w:lvl>
+    <w:lvl w:ilvl="2" w:tplc="0419001B" w:tentative="1">
+      <w:start w:val="1"/>
+      <w:numFmt w:val="lowerRoman"/>
+      <w:lvlText w:val="%3."/>
+      <w:lvlJc w:val="right"/>
+      <w:pPr>
+        <w:ind w:left="2840" w:hanging="180"/>
+      </w:pPr>
+    </w:lvl>
+    <w:lvl w:ilvl="3" w:tplc="0419000F" w:tentative="1">
+      <w:start w:val="1"/>
+      <w:numFmt w:val="decimal"/>
+      <w:lvlText w:val="%4."/>
+      <w:lvlJc w:val="left"/>
+      <w:pPr>
+        <w:ind w:left="3560" w:hanging="360"/>
+      </w:pPr>
+    </w:lvl>
+    <w:lvl w:ilvl="4" w:tplc="04190019" w:tentative="1">
+      <w:start w:val="1"/>
+      <w:numFmt w:val="lowerLetter"/>
+      <w:lvlText w:val="%5."/>
+      <w:lvlJc w:val="left"/>
+      <w:pPr>
+        <w:ind w:left="4280" w:hanging="360"/>
+      </w:pPr>
+    </w:lvl>
+    <w:lvl w:ilvl="5" w:tplc="0419001B" w:tentative="1">
+      <w:start w:val="1"/>
+      <w:numFmt w:val="lowerRoman"/>
+      <w:lvlText w:val="%6."/>
+      <w:lvlJc w:val="right"/>
+      <w:pPr>
+        <w:ind w:left="5000" w:hanging="180"/>
+      </w:pPr>
+    </w:lvl>
+    <w:lvl w:ilvl="6" w:tplc="0419000F" w:tentative="1">
+      <w:start w:val="1"/>
+      <w:numFmt w:val="decimal"/>
+      <w:lvlText w:val="%7."/>
+      <w:lvlJc w:val="left"/>
+      <w:pPr>
+        <w:ind w:left="5720" w:hanging="360"/>
+      </w:pPr>
+    </w:lvl>
+    <w:lvl w:ilvl="7" w:tplc="04190019" w:tentative="1">
+      <w:start w:val="1"/>
+      <w:numFmt w:val="lowerLetter"/>
+      <w:lvlText w:val="%8."/>
+      <w:lvlJc w:val="left"/>
+      <w:pPr>
+        <w:ind w:left="6440" w:hanging="360"/>
+      </w:pPr>
+    </w:lvl>
+    <w:lvl w:ilvl="8" w:tplc="0419001B" w:tentative="1">
+      <w:start w:val="1"/>
+      <w:numFmt w:val="lowerRoman"/>
+      <w:lvlText w:val="%9."/>
+      <w:lvlJc w:val="right"/>
+      <w:pPr>
+        <w:ind w:left="7160" w:hanging="180"/>
+      </w:pPr>
+    </w:lvl>
+  </w:abstractNum>
+  <w:abstractNum w:abstractNumId="22" w15:restartNumberingAfterBreak="0">
     <w:nsid w:val="5FDD5FFE"/>
     <w:multiLevelType w:val="hybridMultilevel"/>
     <w:tmpl w:val="A17A3DF6"/>
@@ -28450,7 +30535,7 @@
       </w:pPr>
     </w:lvl>
   </w:abstractNum>
-  <w:abstractNum w:abstractNumId="22" w15:restartNumberingAfterBreak="0">
+  <w:abstractNum w:abstractNumId="23" w15:restartNumberingAfterBreak="0">
     <w:nsid w:val="5FDE1A94"/>
     <w:multiLevelType w:val="multilevel"/>
     <w:tmpl w:val="B6B84992"/>
@@ -28563,7 +30648,7 @@
       </w:pPr>
     </w:lvl>
   </w:abstractNum>
-  <w:abstractNum w:abstractNumId="23" w15:restartNumberingAfterBreak="0">
+  <w:abstractNum w:abstractNumId="24" w15:restartNumberingAfterBreak="0">
     <w:nsid w:val="623E2FF8"/>
     <w:multiLevelType w:val="hybridMultilevel"/>
     <w:tmpl w:val="3CBEA0F4"/>
@@ -28649,7 +30734,7 @@
       </w:pPr>
     </w:lvl>
   </w:abstractNum>
-  <w:abstractNum w:abstractNumId="24" w15:restartNumberingAfterBreak="0">
+  <w:abstractNum w:abstractNumId="25" w15:restartNumberingAfterBreak="0">
     <w:nsid w:val="6AA92656"/>
     <w:multiLevelType w:val="hybridMultilevel"/>
     <w:tmpl w:val="C2E440F0"/>
@@ -28735,7 +30820,7 @@
       </w:pPr>
     </w:lvl>
   </w:abstractNum>
-  <w:abstractNum w:abstractNumId="25" w15:restartNumberingAfterBreak="0">
+  <w:abstractNum w:abstractNumId="26" w15:restartNumberingAfterBreak="0">
     <w:nsid w:val="76A44E5B"/>
     <w:multiLevelType w:val="hybridMultilevel"/>
     <w:tmpl w:val="080C192E"/>
@@ -28825,7 +30910,7 @@
       </w:pPr>
     </w:lvl>
   </w:abstractNum>
-  <w:abstractNum w:abstractNumId="26" w15:restartNumberingAfterBreak="0">
+  <w:abstractNum w:abstractNumId="27" w15:restartNumberingAfterBreak="0">
     <w:nsid w:val="76C3614D"/>
     <w:multiLevelType w:val="multilevel"/>
     <w:tmpl w:val="1CB6B896"/>
@@ -28974,7 +31059,7 @@
       </w:rPr>
     </w:lvl>
   </w:abstractNum>
-  <w:abstractNum w:abstractNumId="27" w15:restartNumberingAfterBreak="0">
+  <w:abstractNum w:abstractNumId="28" w15:restartNumberingAfterBreak="0">
     <w:nsid w:val="783A0D9E"/>
     <w:multiLevelType w:val="multilevel"/>
     <w:tmpl w:val="2B5827FA"/>
@@ -29123,7 +31208,7 @@
       </w:rPr>
     </w:lvl>
   </w:abstractNum>
-  <w:abstractNum w:abstractNumId="28" w15:restartNumberingAfterBreak="0">
+  <w:abstractNum w:abstractNumId="29" w15:restartNumberingAfterBreak="0">
     <w:nsid w:val="7FE13589"/>
     <w:multiLevelType w:val="hybridMultilevel"/>
     <w:tmpl w:val="A17A3DF6"/>
@@ -29222,7 +31307,7 @@
     <w:abstractNumId w:val="20"/>
   </w:num>
   <w:num w:numId="5">
-    <w:abstractNumId w:val="22"/>
+    <w:abstractNumId w:val="23"/>
   </w:num>
   <w:num w:numId="6">
     <w:abstractNumId w:val="19"/>
@@ -29231,10 +31316,10 @@
     <w:abstractNumId w:val="5"/>
   </w:num>
   <w:num w:numId="8">
-    <w:abstractNumId w:val="27"/>
+    <w:abstractNumId w:val="28"/>
   </w:num>
   <w:num w:numId="9">
-    <w:abstractNumId w:val="26"/>
+    <w:abstractNumId w:val="27"/>
   </w:num>
   <w:num w:numId="10">
     <w:abstractNumId w:val="11"/>
@@ -29258,10 +31343,10 @@
     <w:abstractNumId w:val="13"/>
   </w:num>
   <w:num w:numId="17">
-    <w:abstractNumId w:val="28"/>
+    <w:abstractNumId w:val="29"/>
   </w:num>
   <w:num w:numId="18">
-    <w:abstractNumId w:val="21"/>
+    <w:abstractNumId w:val="22"/>
   </w:num>
   <w:num w:numId="19">
     <w:abstractNumId w:val="6"/>
@@ -29279,10 +31364,10 @@
     <w:abstractNumId w:val="14"/>
   </w:num>
   <w:num w:numId="24">
-    <w:abstractNumId w:val="24"/>
+    <w:abstractNumId w:val="25"/>
   </w:num>
   <w:num w:numId="25">
-    <w:abstractNumId w:val="23"/>
+    <w:abstractNumId w:val="24"/>
   </w:num>
   <w:num w:numId="26">
     <w:abstractNumId w:val="3"/>
@@ -29291,10 +31376,13 @@
     <w:abstractNumId w:val="16"/>
   </w:num>
   <w:num w:numId="28">
-    <w:abstractNumId w:val="25"/>
+    <w:abstractNumId w:val="26"/>
   </w:num>
   <w:num w:numId="29">
     <w:abstractNumId w:val="1"/>
+  </w:num>
+  <w:num w:numId="30">
+    <w:abstractNumId w:val="21"/>
   </w:num>
   <w:numIdMacAtCleanup w:val="18"/>
 </w:numbering>
@@ -29412,7 +31500,7 @@
     <w:lsdException w:name="E-mail Signature" w:semiHidden="1" w:unhideWhenUsed="1"/>
     <w:lsdException w:name="HTML Top of Form" w:semiHidden="1" w:unhideWhenUsed="1"/>
     <w:lsdException w:name="HTML Bottom of Form" w:semiHidden="1" w:unhideWhenUsed="1"/>
-    <w:lsdException w:name="Normal (Web)" w:semiHidden="1" w:unhideWhenUsed="1"/>
+    <w:lsdException w:name="Normal (Web)" w:semiHidden="1" w:uiPriority="0" w:unhideWhenUsed="1"/>
     <w:lsdException w:name="HTML Acronym" w:semiHidden="1" w:unhideWhenUsed="1"/>
     <w:lsdException w:name="HTML Address" w:semiHidden="1" w:unhideWhenUsed="1"/>
     <w:lsdException w:name="HTML Cite" w:semiHidden="1" w:unhideWhenUsed="1"/>
@@ -29723,6 +31811,7 @@
   <w:style w:type="character" w:default="1" w:styleId="a0">
     <w:name w:val="Default Paragraph Font"/>
     <w:uiPriority w:val="1"/>
+    <w:semiHidden/>
     <w:unhideWhenUsed/>
   </w:style>
   <w:style w:type="table" w:default="1" w:styleId="a1">
@@ -29899,7 +31988,6 @@
   <w:style w:type="paragraph" w:styleId="a9">
     <w:name w:val="Normal (Web)"/>
     <w:basedOn w:val="a"/>
-    <w:uiPriority w:val="99"/>
     <w:rsid w:val="00857A13"/>
     <w:pPr>
       <w:spacing w:before="100" w:beforeAutospacing="1" w:after="100" w:afterAutospacing="1" w:line="240" w:lineRule="auto"/>

</xml_diff>